<commit_message>
Build: doc 1.3 francisco
</commit_message>
<xml_diff>
--- a/Fase1/Evidencias_Individuales/Egenau_Francisco_1.3_APT122_AutoevaluaciónFase1 - copia.docx
+++ b/Fase1/Evidencias_Individuales/Egenau_Francisco_1.3_APT122_AutoevaluaciónFase1 - copia.docx
@@ -1,6 +1,6 @@
 
 <file path=word/document.xml><?xml version="1.0" encoding="utf-8"?>
-<w:document xmlns:wpc="http://schemas.microsoft.com/office/word/2010/wordprocessingCanvas" xmlns:cx="http://schemas.microsoft.com/office/drawing/2014/chartex" xmlns:cx1="http://schemas.microsoft.com/office/drawing/2015/9/8/chartex" xmlns:cx2="http://schemas.microsoft.com/office/drawing/2015/10/21/chartex" xmlns:cx3="http://schemas.microsoft.com/office/drawing/2016/5/9/chartex" xmlns:cx4="http://schemas.microsoft.com/office/drawing/2016/5/10/chartex" xmlns:cx5="http://schemas.microsoft.com/office/drawing/2016/5/11/chartex" xmlns:cx6="http://schemas.microsoft.com/office/drawing/2016/5/12/chartex" xmlns:cx7="http://schemas.microsoft.com/office/drawing/2016/5/13/chartex" xmlns:cx8="http://schemas.microsoft.com/office/drawing/2016/5/14/chartex" xmlns:mc="http://schemas.openxmlformats.org/markup-compatibility/2006" xmlns:aink="http://schemas.microsoft.com/office/drawing/2016/ink" xmlns:am3d="http://schemas.microsoft.com/office/drawing/2017/model3d" xmlns:o="urn:schemas-microsoft-com:office:office" xmlns:oel="http://schemas.microsoft.com/office/2019/extlst" xmlns:r="http://schemas.openxmlformats.org/officeDocument/2006/relationships" xmlns:m="http://schemas.openxmlformats.org/officeDocument/2006/math" xmlns:v="urn:schemas-microsoft-com:vml" xmlns:wp14="http://schemas.microsoft.com/office/word/2010/wordprocessingDrawing" xmlns:wp="http://schemas.openxmlformats.org/drawingml/2006/wordprocessingDrawing" xmlns:w10="urn:schemas-microsoft-com:office:word" xmlns:w="http://schemas.openxmlformats.org/wordprocessingml/2006/main" xmlns:w14="http://schemas.microsoft.com/office/word/2010/wordml" xmlns:w15="http://schemas.microsoft.com/office/word/2012/wordml" xmlns:w16cex="http://schemas.microsoft.com/office/word/2018/wordml/cex" xmlns:w16cid="http://schemas.microsoft.com/office/word/2016/wordml/cid" xmlns:w16="http://schemas.microsoft.com/office/word/2018/wordml" xmlns:w16sdtdh="http://schemas.microsoft.com/office/word/2020/wordml/sdtdatahash" xmlns:w16se="http://schemas.microsoft.com/office/word/2015/wordml/symex" xmlns:wpg="http://schemas.microsoft.com/office/word/2010/wordprocessingGroup" xmlns:wpi="http://schemas.microsoft.com/office/word/2010/wordprocessingInk" xmlns:wne="http://schemas.microsoft.com/office/word/2006/wordml" xmlns:wps="http://schemas.microsoft.com/office/word/2010/wordprocessingShape" mc:Ignorable="w14 w15 w16se w16cid w16 w16cex w16sdtdh wp14">
+<w:document xmlns:wpc="http://schemas.microsoft.com/office/word/2010/wordprocessingCanvas" xmlns:cx="http://schemas.microsoft.com/office/drawing/2014/chartex" xmlns:cx1="http://schemas.microsoft.com/office/drawing/2015/9/8/chartex" xmlns:cx2="http://schemas.microsoft.com/office/drawing/2015/10/21/chartex" xmlns:cx3="http://schemas.microsoft.com/office/drawing/2016/5/9/chartex" xmlns:cx4="http://schemas.microsoft.com/office/drawing/2016/5/10/chartex" xmlns:cx5="http://schemas.microsoft.com/office/drawing/2016/5/11/chartex" xmlns:cx6="http://schemas.microsoft.com/office/drawing/2016/5/12/chartex" xmlns:cx7="http://schemas.microsoft.com/office/drawing/2016/5/13/chartex" xmlns:cx8="http://schemas.microsoft.com/office/drawing/2016/5/14/chartex" xmlns:mc="http://schemas.openxmlformats.org/markup-compatibility/2006" xmlns:aink="http://schemas.microsoft.com/office/drawing/2016/ink" xmlns:am3d="http://schemas.microsoft.com/office/drawing/2017/model3d" xmlns:o="urn:schemas-microsoft-com:office:office" xmlns:oel="http://schemas.microsoft.com/office/2019/extlst" xmlns:r="http://schemas.openxmlformats.org/officeDocument/2006/relationships" xmlns:m="http://schemas.openxmlformats.org/officeDocument/2006/math" xmlns:v="urn:schemas-microsoft-com:vml" xmlns:wp14="http://schemas.microsoft.com/office/word/2010/wordprocessingDrawing" xmlns:wp="http://schemas.openxmlformats.org/drawingml/2006/wordprocessingDrawing" xmlns:w10="urn:schemas-microsoft-com:office:word" xmlns:w="http://schemas.openxmlformats.org/wordprocessingml/2006/main" xmlns:w14="http://schemas.microsoft.com/office/word/2010/wordml" xmlns:w15="http://schemas.microsoft.com/office/word/2012/wordml" xmlns:w16cex="http://schemas.microsoft.com/office/word/2018/wordml/cex" xmlns:w16cid="http://schemas.microsoft.com/office/word/2016/wordml/cid" xmlns:w16="http://schemas.microsoft.com/office/word/2018/wordml" xmlns:w16du="http://schemas.microsoft.com/office/word/2023/wordml/word16du" xmlns:w16sdtdh="http://schemas.microsoft.com/office/word/2020/wordml/sdtdatahash" xmlns:w16sdtfl="http://schemas.microsoft.com/office/word/2024/wordml/sdtformatlock" xmlns:w16se="http://schemas.microsoft.com/office/word/2015/wordml/symex" xmlns:wpg="http://schemas.microsoft.com/office/word/2010/wordprocessingGroup" xmlns:wpi="http://schemas.microsoft.com/office/word/2010/wordprocessingInk" xmlns:wne="http://schemas.microsoft.com/office/word/2006/wordml" xmlns:wps="http://schemas.microsoft.com/office/word/2010/wordprocessingShape" mc:Ignorable="w14 w15 w16se w16cid w16 w16cex w16sdtdh w16sdtfl w16du wp14">
   <w:body>
     <w:p>
       <w:pPr>
@@ -294,7 +294,6 @@
         <w:tc>
           <w:tcPr>
             <w:tcW w:w="706" w:type="pct"/>
-            <w:shd w:val="clear" w:color="auto" w:fill="auto"/>
             <w:vAlign w:val="center"/>
           </w:tcPr>
           <w:p>
@@ -327,7 +326,6 @@
         <w:tc>
           <w:tcPr>
             <w:tcW w:w="2401" w:type="pct"/>
-            <w:shd w:val="clear" w:color="auto" w:fill="auto"/>
             <w:vAlign w:val="center"/>
           </w:tcPr>
           <w:p>
@@ -336,7 +334,6 @@
               <w:spacing w:before="120" w:after="120"/>
               <w:jc w:val="center"/>
             </w:pPr>
-            <w:proofErr w:type="spellStart"/>
             <w:r>
               <w:rPr>
                 <w:rFonts w:asciiTheme="minorHAnsi" w:eastAsiaTheme="minorEastAsia" w:hAnsiTheme="minorHAnsi" w:cstheme="minorBidi"/>
@@ -349,7 +346,6 @@
               </w:rPr>
               <w:t>Capstone</w:t>
             </w:r>
-            <w:proofErr w:type="spellEnd"/>
           </w:p>
         </w:tc>
         <w:tc>
@@ -1894,32 +1890,14 @@
                 <w:bCs/>
                 <w:color w:val="3B3838" w:themeColor="background2" w:themeShade="40"/>
               </w:rPr>
-              <w:t xml:space="preserve">IL </w:t>
-            </w:r>
-            <w:proofErr w:type="gramStart"/>
-            <w:r>
-              <w:rPr>
-                <w:rFonts w:asciiTheme="minorHAnsi" w:eastAsiaTheme="minorEastAsia" w:hAnsiTheme="minorHAnsi" w:cstheme="minorBidi"/>
-                <w:b/>
-                <w:bCs/>
+              <w:t xml:space="preserve">IL 1.3  </w:t>
+            </w:r>
+            <w:r>
+              <w:rPr>
+                <w:rFonts w:asciiTheme="minorHAnsi" w:eastAsiaTheme="minorEastAsia" w:hAnsiTheme="minorHAnsi" w:cstheme="minorBidi"/>
                 <w:color w:val="3B3838" w:themeColor="background2" w:themeShade="40"/>
               </w:rPr>
-              <w:t xml:space="preserve">1.3  </w:t>
-            </w:r>
-            <w:r>
-              <w:rPr>
-                <w:rFonts w:asciiTheme="minorHAnsi" w:eastAsiaTheme="minorEastAsia" w:hAnsiTheme="minorHAnsi" w:cstheme="minorBidi"/>
-                <w:color w:val="3B3838" w:themeColor="background2" w:themeShade="40"/>
-              </w:rPr>
-              <w:t>Establece</w:t>
-            </w:r>
-            <w:proofErr w:type="gramEnd"/>
-            <w:r>
-              <w:rPr>
-                <w:rFonts w:asciiTheme="minorHAnsi" w:eastAsiaTheme="minorEastAsia" w:hAnsiTheme="minorHAnsi" w:cstheme="minorBidi"/>
-                <w:color w:val="3B3838" w:themeColor="background2" w:themeShade="40"/>
-              </w:rPr>
-              <w:t xml:space="preserve"> un plan de trabajo para su Proyecto APT y evidencias que permiten cumplir los objetivos propuestos, considerando recursos y tiempos pertinentes para el desarrollo de las actividades en el periodo académico establecido.</w:t>
+              <w:t>Establece un plan de trabajo para su Proyecto APT y evidencias que permiten cumplir los objetivos propuestos, considerando recursos y tiempos pertinentes para el desarrollo de las actividades en el periodo académico establecido.</w:t>
             </w:r>
           </w:p>
         </w:tc>
@@ -2485,23 +2463,7 @@
                 <w:rFonts w:asciiTheme="minorHAnsi" w:eastAsiaTheme="minorEastAsia" w:hAnsiTheme="minorHAnsi" w:cstheme="minorBidi"/>
                 <w:color w:val="3B3838" w:themeColor="background2" w:themeShade="40"/>
               </w:rPr>
-              <w:t xml:space="preserve">el diseño del Proyecto APT </w:t>
-            </w:r>
-            <w:proofErr w:type="gramStart"/>
-            <w:r>
-              <w:rPr>
-                <w:rFonts w:asciiTheme="minorHAnsi" w:eastAsiaTheme="minorEastAsia" w:hAnsiTheme="minorHAnsi" w:cstheme="minorBidi"/>
-                <w:color w:val="3B3838" w:themeColor="background2" w:themeShade="40"/>
-              </w:rPr>
-              <w:t>de acuerdo a</w:t>
-            </w:r>
-            <w:proofErr w:type="gramEnd"/>
-            <w:r>
-              <w:rPr>
-                <w:rFonts w:asciiTheme="minorHAnsi" w:eastAsiaTheme="minorEastAsia" w:hAnsiTheme="minorHAnsi" w:cstheme="minorBidi"/>
-                <w:color w:val="3B3838" w:themeColor="background2" w:themeShade="40"/>
-              </w:rPr>
-              <w:t xml:space="preserve"> estándares definidos por la disciplina.</w:t>
+              <w:t>el diseño del Proyecto APT de acuerdo a estándares definidos por la disciplina.</w:t>
             </w:r>
           </w:p>
         </w:tc>
@@ -2525,25 +2487,7 @@
                 <w:color w:val="000000" w:themeColor="text1"/>
                 <w:lang w:eastAsia="es-CL"/>
               </w:rPr>
-              <w:t xml:space="preserve">11. Cumple con los indicadores de calidad requeridos en la presentación del diseño del Proyecto APT </w:t>
-            </w:r>
-            <w:proofErr w:type="gramStart"/>
-            <w:r>
-              <w:rPr>
-                <w:rFonts w:asciiTheme="minorHAnsi" w:eastAsiaTheme="minorEastAsia" w:hAnsiTheme="minorHAnsi" w:cstheme="minorBidi"/>
-                <w:color w:val="000000" w:themeColor="text1"/>
-                <w:lang w:eastAsia="es-CL"/>
-              </w:rPr>
-              <w:t>de acuerdo a</w:t>
-            </w:r>
-            <w:proofErr w:type="gramEnd"/>
-            <w:r>
-              <w:rPr>
-                <w:rFonts w:asciiTheme="minorHAnsi" w:eastAsiaTheme="minorEastAsia" w:hAnsiTheme="minorHAnsi" w:cstheme="minorBidi"/>
-                <w:color w:val="000000" w:themeColor="text1"/>
-                <w:lang w:eastAsia="es-CL"/>
-              </w:rPr>
-              <w:t xml:space="preserve"> estándares definidos por la disciplina.</w:t>
+              <w:t>11. Cumple con los indicadores de calidad requeridos en la presentación del diseño del Proyecto APT de acuerdo a estándares definidos por la disciplina.</w:t>
             </w:r>
           </w:p>
         </w:tc>
@@ -2651,27 +2595,7 @@
                 <w:color w:val="000000" w:themeColor="text1"/>
                 <w:lang w:eastAsia="es-CL"/>
               </w:rPr>
-              <w:t xml:space="preserve">Redacta el </w:t>
-            </w:r>
-            <w:proofErr w:type="spellStart"/>
-            <w:proofErr w:type="gramStart"/>
-            <w:r>
-              <w:rPr>
-                <w:rFonts w:asciiTheme="minorHAnsi" w:eastAsiaTheme="minorEastAsia" w:hAnsiTheme="minorHAnsi" w:cstheme="minorBidi"/>
-                <w:color w:val="000000" w:themeColor="text1"/>
-                <w:lang w:eastAsia="es-CL"/>
-              </w:rPr>
-              <w:t>abstract</w:t>
-            </w:r>
-            <w:proofErr w:type="spellEnd"/>
-            <w:proofErr w:type="gramEnd"/>
-            <w:r>
-              <w:rPr>
-                <w:rFonts w:asciiTheme="minorHAnsi" w:eastAsiaTheme="minorEastAsia" w:hAnsiTheme="minorHAnsi" w:cstheme="minorBidi"/>
-                <w:color w:val="000000" w:themeColor="text1"/>
-                <w:lang w:eastAsia="es-CL"/>
-              </w:rPr>
-              <w:t>, las conclusiones y la reflexión en inglés con ideas completas que se conectan en secuencia lógica, utilizando estructuras gramaticales y vocabulario en forma correcta y pertinente al tema a un nivel intermedio alto.</w:t>
+              <w:t>Redacta el abstract, las conclusiones y la reflexión en inglés con ideas completas que se conectan en secuencia lógica, utilizando estructuras gramaticales y vocabulario en forma correcta y pertinente al tema a un nivel intermedio alto.</w:t>
             </w:r>
           </w:p>
         </w:tc>
@@ -3367,7 +3291,6 @@
                 <w:lang w:val="es-ES"/>
               </w:rPr>
             </w:pPr>
-            <w:proofErr w:type="spellStart"/>
             <w:r>
               <w:rPr>
                 <w:rStyle w:val="normaltextrun"/>
@@ -3377,19 +3300,7 @@
                 <w:szCs w:val="22"/>
                 <w:lang w:val="es-CL"/>
               </w:rPr>
-              <w:t>Abstract</w:t>
-            </w:r>
-            <w:proofErr w:type="spellEnd"/>
-            <w:r>
-              <w:rPr>
-                <w:rStyle w:val="normaltextrun"/>
-                <w:rFonts w:ascii="Calibri" w:eastAsia="Calibri" w:hAnsi="Calibri" w:cs="Calibri"/>
-                <w:color w:val="000000" w:themeColor="text1"/>
-                <w:sz w:val="22"/>
-                <w:szCs w:val="22"/>
-                <w:lang w:val="es-CL"/>
-              </w:rPr>
-              <w:t xml:space="preserve"> (inglés y español) </w:t>
+              <w:t>Abstract (inglés y español) </w:t>
             </w:r>
           </w:p>
           <w:p>
@@ -4195,25 +4106,7 @@
                 <w:sz w:val="22"/>
                 <w:szCs w:val="22"/>
               </w:rPr>
-              <w:t xml:space="preserve"> diseño del Proyecto APT </w:t>
-            </w:r>
-            <w:proofErr w:type="gramStart"/>
-            <w:r>
-              <w:rPr>
-                <w:rFonts w:asciiTheme="minorHAnsi" w:eastAsiaTheme="minorEastAsia" w:hAnsiTheme="minorHAnsi" w:cstheme="minorBidi"/>
-                <w:sz w:val="22"/>
-                <w:szCs w:val="22"/>
-              </w:rPr>
-              <w:t>de acuerdo a</w:t>
-            </w:r>
-            <w:proofErr w:type="gramEnd"/>
-            <w:r>
-              <w:rPr>
-                <w:rFonts w:asciiTheme="minorHAnsi" w:eastAsiaTheme="minorEastAsia" w:hAnsiTheme="minorHAnsi" w:cstheme="minorBidi"/>
-                <w:sz w:val="22"/>
-                <w:szCs w:val="22"/>
-              </w:rPr>
-              <w:t xml:space="preserve"> estándares definidos por la disciplina”, deberás revisar si tu Definición de Proyecto APT cumple con los indicadores de calidad disciplinarios, propios de las competencias del Perfil de Egreso de la Carrera que están involucradas en tu Proyecto. Para ello, deberás seleccionar de la siguiente tabla aquellos indicadores de calidad propios de cada una de las competencias del perfil de egreso que </w:t>
+              <w:t xml:space="preserve"> diseño del Proyecto APT de acuerdo a estándares definidos por la disciplina”, deberás revisar si tu Definición de Proyecto APT cumple con los indicadores de calidad disciplinarios, propios de las competencias del Perfil de Egreso de la Carrera que están involucradas en tu Proyecto. Para ello, deberás seleccionar de la siguiente tabla aquellos indicadores de calidad propios de cada una de las competencias del perfil de egreso que </w:t>
             </w:r>
             <w:r>
               <w:rPr>
@@ -4542,23 +4435,7 @@
                 <w:rFonts w:asciiTheme="minorHAnsi" w:eastAsiaTheme="minorEastAsia" w:hAnsiTheme="minorHAnsi" w:cstheme="minorBidi"/>
                 <w:color w:val="000000" w:themeColor="text1"/>
               </w:rPr>
-              <w:t xml:space="preserve">1.3 Desarrolla mejoras al producto en base al resultado de </w:t>
-            </w:r>
-            <w:proofErr w:type="gramStart"/>
-            <w:r>
-              <w:rPr>
-                <w:rFonts w:asciiTheme="minorHAnsi" w:eastAsiaTheme="minorEastAsia" w:hAnsiTheme="minorHAnsi" w:cstheme="minorBidi"/>
-                <w:color w:val="000000" w:themeColor="text1"/>
-              </w:rPr>
-              <w:t>las mismas</w:t>
-            </w:r>
-            <w:proofErr w:type="gramEnd"/>
-            <w:r>
-              <w:rPr>
-                <w:rFonts w:asciiTheme="minorHAnsi" w:eastAsiaTheme="minorEastAsia" w:hAnsiTheme="minorHAnsi" w:cstheme="minorBidi"/>
-                <w:color w:val="000000" w:themeColor="text1"/>
-              </w:rPr>
-              <w:t xml:space="preserve">. </w:t>
+              <w:t xml:space="preserve">1.3 Desarrolla mejoras al producto en base al resultado de las mismas. </w:t>
             </w:r>
           </w:p>
         </w:tc>
@@ -4599,27 +4476,7 @@
                 <w:bCs/>
                 <w:color w:val="000000" w:themeColor="text1"/>
               </w:rPr>
-              <w:t xml:space="preserve">Gestionar proyectos informáticos, ofreciendo alternativas para la toma de decisiones </w:t>
-            </w:r>
-            <w:proofErr w:type="gramStart"/>
-            <w:r>
-              <w:rPr>
-                <w:rFonts w:asciiTheme="minorHAnsi" w:eastAsiaTheme="minorEastAsia" w:hAnsiTheme="minorHAnsi" w:cstheme="minorBidi"/>
-                <w:b/>
-                <w:bCs/>
-                <w:color w:val="000000" w:themeColor="text1"/>
-              </w:rPr>
-              <w:t>de acuerdo a</w:t>
-            </w:r>
-            <w:proofErr w:type="gramEnd"/>
-            <w:r>
-              <w:rPr>
-                <w:rFonts w:asciiTheme="minorHAnsi" w:eastAsiaTheme="minorEastAsia" w:hAnsiTheme="minorHAnsi" w:cstheme="minorBidi"/>
-                <w:b/>
-                <w:bCs/>
-                <w:color w:val="000000" w:themeColor="text1"/>
-              </w:rPr>
-              <w:t xml:space="preserve"> los requerimientos de la organización.</w:t>
+              <w:t>Gestionar proyectos informáticos, ofreciendo alternativas para la toma de decisiones de acuerdo a los requerimientos de la organización.</w:t>
             </w:r>
           </w:p>
         </w:tc>
@@ -4647,23 +4504,7 @@
                 <w:rFonts w:asciiTheme="minorHAnsi" w:eastAsiaTheme="minorEastAsia" w:hAnsiTheme="minorHAnsi" w:cstheme="minorBidi"/>
                 <w:color w:val="000000" w:themeColor="text1"/>
               </w:rPr>
-              <w:t xml:space="preserve">2.1 Planifica proyectos informáticos, ofreciendo alternativas para la toma de decisiones </w:t>
-            </w:r>
-            <w:proofErr w:type="gramStart"/>
-            <w:r>
-              <w:rPr>
-                <w:rFonts w:asciiTheme="minorHAnsi" w:eastAsiaTheme="minorEastAsia" w:hAnsiTheme="minorHAnsi" w:cstheme="minorBidi"/>
-                <w:color w:val="000000" w:themeColor="text1"/>
-              </w:rPr>
-              <w:t>de acuerdo a</w:t>
-            </w:r>
-            <w:proofErr w:type="gramEnd"/>
-            <w:r>
-              <w:rPr>
-                <w:rFonts w:asciiTheme="minorHAnsi" w:eastAsiaTheme="minorEastAsia" w:hAnsiTheme="minorHAnsi" w:cstheme="minorBidi"/>
-                <w:color w:val="000000" w:themeColor="text1"/>
-              </w:rPr>
-              <w:t xml:space="preserve"> los requerimientos de la organización.</w:t>
+              <w:t>2.1 Planifica proyectos informáticos, ofreciendo alternativas para la toma de decisiones de acuerdo a los requerimientos de la organización.</w:t>
             </w:r>
           </w:p>
         </w:tc>
@@ -4704,23 +4545,7 @@
                 <w:rFonts w:asciiTheme="minorHAnsi" w:eastAsiaTheme="minorEastAsia" w:hAnsiTheme="minorHAnsi" w:cstheme="minorBidi"/>
                 <w:color w:val="000000" w:themeColor="text1"/>
               </w:rPr>
-              <w:t xml:space="preserve">2.2 Controla proyectos informáticos, ofreciendo alternativas para la toma de decisiones </w:t>
-            </w:r>
-            <w:proofErr w:type="gramStart"/>
-            <w:r>
-              <w:rPr>
-                <w:rFonts w:asciiTheme="minorHAnsi" w:eastAsiaTheme="minorEastAsia" w:hAnsiTheme="minorHAnsi" w:cstheme="minorBidi"/>
-                <w:color w:val="000000" w:themeColor="text1"/>
-              </w:rPr>
-              <w:t>de acuerdo a</w:t>
-            </w:r>
-            <w:proofErr w:type="gramEnd"/>
-            <w:r>
-              <w:rPr>
-                <w:rFonts w:asciiTheme="minorHAnsi" w:eastAsiaTheme="minorEastAsia" w:hAnsiTheme="minorHAnsi" w:cstheme="minorBidi"/>
-                <w:color w:val="000000" w:themeColor="text1"/>
-              </w:rPr>
-              <w:t xml:space="preserve"> los requerimientos de la organización.</w:t>
+              <w:t>2.2 Controla proyectos informáticos, ofreciendo alternativas para la toma de decisiones de acuerdo a los requerimientos de la organización.</w:t>
             </w:r>
           </w:p>
         </w:tc>
@@ -4761,27 +4586,7 @@
                 <w:bCs/>
                 <w:color w:val="000000" w:themeColor="text1"/>
               </w:rPr>
-              <w:t xml:space="preserve">Construir modelos de datos para soportar los requerimientos de la organización </w:t>
-            </w:r>
-            <w:proofErr w:type="gramStart"/>
-            <w:r>
-              <w:rPr>
-                <w:rFonts w:asciiTheme="minorHAnsi" w:eastAsiaTheme="minorEastAsia" w:hAnsiTheme="minorHAnsi" w:cstheme="minorBidi"/>
-                <w:b/>
-                <w:bCs/>
-                <w:color w:val="000000" w:themeColor="text1"/>
-              </w:rPr>
-              <w:t>de acuerdo a</w:t>
-            </w:r>
-            <w:proofErr w:type="gramEnd"/>
-            <w:r>
-              <w:rPr>
-                <w:rFonts w:asciiTheme="minorHAnsi" w:eastAsiaTheme="minorEastAsia" w:hAnsiTheme="minorHAnsi" w:cstheme="minorBidi"/>
-                <w:b/>
-                <w:bCs/>
-                <w:color w:val="000000" w:themeColor="text1"/>
-              </w:rPr>
-              <w:t xml:space="preserve"> un diseño definido y escalable en el tiempo.</w:t>
+              <w:t>Construir modelos de datos para soportar los requerimientos de la organización de acuerdo a un diseño definido y escalable en el tiempo.</w:t>
             </w:r>
           </w:p>
         </w:tc>
@@ -4809,23 +4614,7 @@
                 <w:rFonts w:asciiTheme="minorHAnsi" w:eastAsiaTheme="minorEastAsia" w:hAnsiTheme="minorHAnsi" w:cstheme="minorBidi"/>
                 <w:color w:val="000000" w:themeColor="text1"/>
               </w:rPr>
-              <w:t xml:space="preserve">3.1 Diseña modelos de datos para soportar los requerimientos de la organización </w:t>
-            </w:r>
-            <w:proofErr w:type="gramStart"/>
-            <w:r>
-              <w:rPr>
-                <w:rFonts w:asciiTheme="minorHAnsi" w:eastAsiaTheme="minorEastAsia" w:hAnsiTheme="minorHAnsi" w:cstheme="minorBidi"/>
-                <w:color w:val="000000" w:themeColor="text1"/>
-              </w:rPr>
-              <w:t>de acuerdo a</w:t>
-            </w:r>
-            <w:proofErr w:type="gramEnd"/>
-            <w:r>
-              <w:rPr>
-                <w:rFonts w:asciiTheme="minorHAnsi" w:eastAsiaTheme="minorEastAsia" w:hAnsiTheme="minorHAnsi" w:cstheme="minorBidi"/>
-                <w:color w:val="000000" w:themeColor="text1"/>
-              </w:rPr>
-              <w:t xml:space="preserve"> un diseño definido y escalable en el tiempo.</w:t>
+              <w:t>3.1 Diseña modelos de datos para soportar los requerimientos de la organización de acuerdo a un diseño definido y escalable en el tiempo.</w:t>
             </w:r>
           </w:p>
         </w:tc>
@@ -4866,23 +4655,7 @@
                 <w:rFonts w:asciiTheme="minorHAnsi" w:eastAsiaTheme="minorEastAsia" w:hAnsiTheme="minorHAnsi" w:cstheme="minorBidi"/>
                 <w:color w:val="000000" w:themeColor="text1"/>
               </w:rPr>
-              <w:t xml:space="preserve">3.2 Implementa modelos de datos para soportar los requerimientos de la organización </w:t>
-            </w:r>
-            <w:proofErr w:type="gramStart"/>
-            <w:r>
-              <w:rPr>
-                <w:rFonts w:asciiTheme="minorHAnsi" w:eastAsiaTheme="minorEastAsia" w:hAnsiTheme="minorHAnsi" w:cstheme="minorBidi"/>
-                <w:color w:val="000000" w:themeColor="text1"/>
-              </w:rPr>
-              <w:t>de acuerdo a</w:t>
-            </w:r>
-            <w:proofErr w:type="gramEnd"/>
-            <w:r>
-              <w:rPr>
-                <w:rFonts w:asciiTheme="minorHAnsi" w:eastAsiaTheme="minorEastAsia" w:hAnsiTheme="minorHAnsi" w:cstheme="minorBidi"/>
-                <w:color w:val="000000" w:themeColor="text1"/>
-              </w:rPr>
-              <w:t xml:space="preserve"> un diseño definido y escalable en el tiempo.</w:t>
+              <w:t>3.2 Implementa modelos de datos para soportar los requerimientos de la organización de acuerdo a un diseño definido y escalable en el tiempo.</w:t>
             </w:r>
           </w:p>
         </w:tc>
@@ -7556,23 +7329,7 @@
                 <w:rFonts w:asciiTheme="minorHAnsi" w:eastAsiaTheme="minorEastAsia" w:hAnsiTheme="minorHAnsi" w:cstheme="minorBidi"/>
                 <w:color w:val="000000" w:themeColor="text1"/>
               </w:rPr>
-              <w:t xml:space="preserve">objetivos claros y coherentes con la situación a abordar, pero imprecisos </w:t>
-            </w:r>
-            <w:proofErr w:type="gramStart"/>
-            <w:r>
-              <w:rPr>
-                <w:rFonts w:asciiTheme="minorHAnsi" w:eastAsiaTheme="minorEastAsia" w:hAnsiTheme="minorHAnsi" w:cstheme="minorBidi"/>
-                <w:color w:val="000000" w:themeColor="text1"/>
-              </w:rPr>
-              <w:t>de acuerdo a</w:t>
-            </w:r>
-            <w:proofErr w:type="gramEnd"/>
-            <w:r>
-              <w:rPr>
-                <w:rFonts w:asciiTheme="minorHAnsi" w:eastAsiaTheme="minorEastAsia" w:hAnsiTheme="minorHAnsi" w:cstheme="minorBidi"/>
-                <w:color w:val="000000" w:themeColor="text1"/>
-              </w:rPr>
-              <w:t xml:space="preserve"> la disciplina. </w:t>
+              <w:t xml:space="preserve">objetivos claros y coherentes con la situación a abordar, pero imprecisos de acuerdo a la disciplina. </w:t>
             </w:r>
           </w:p>
         </w:tc>
@@ -8848,25 +8605,7 @@
                 <w:color w:val="000000" w:themeColor="text1"/>
                 <w:lang w:eastAsia="es-CL"/>
               </w:rPr>
-              <w:t xml:space="preserve"> diseño del Proyecto APT </w:t>
-            </w:r>
-            <w:proofErr w:type="gramStart"/>
-            <w:r>
-              <w:rPr>
-                <w:rFonts w:asciiTheme="minorHAnsi" w:eastAsiaTheme="minorEastAsia" w:hAnsiTheme="minorHAnsi" w:cstheme="minorBidi"/>
-                <w:color w:val="000000" w:themeColor="text1"/>
-                <w:lang w:eastAsia="es-CL"/>
-              </w:rPr>
-              <w:t>de acuerdo a</w:t>
-            </w:r>
-            <w:proofErr w:type="gramEnd"/>
-            <w:r>
-              <w:rPr>
-                <w:rFonts w:asciiTheme="minorHAnsi" w:eastAsiaTheme="minorEastAsia" w:hAnsiTheme="minorHAnsi" w:cstheme="minorBidi"/>
-                <w:color w:val="000000" w:themeColor="text1"/>
-                <w:lang w:eastAsia="es-CL"/>
-              </w:rPr>
-              <w:t xml:space="preserve"> estándares definidos por la disciplina.</w:t>
+              <w:t xml:space="preserve"> diseño del Proyecto APT de acuerdo a estándares definidos por la disciplina.</w:t>
             </w:r>
           </w:p>
         </w:tc>
@@ -9024,35 +8763,7 @@
                 <w:color w:val="000000" w:themeColor="text1"/>
                 <w:lang w:eastAsia="es-CL"/>
               </w:rPr>
-              <w:t xml:space="preserve">12.  </w:t>
-            </w:r>
-            <w:r>
-              <w:rPr>
-                <w:rFonts w:asciiTheme="minorHAnsi" w:eastAsiaTheme="minorEastAsia" w:hAnsiTheme="minorHAnsi" w:cstheme="minorBidi"/>
-                <w:color w:val="000000" w:themeColor="text1"/>
-                <w:lang w:eastAsia="es-CL"/>
-              </w:rPr>
-              <w:t xml:space="preserve">Redacta el </w:t>
-            </w:r>
-            <w:proofErr w:type="spellStart"/>
-            <w:proofErr w:type="gramStart"/>
-            <w:r>
-              <w:rPr>
-                <w:rFonts w:asciiTheme="minorHAnsi" w:eastAsiaTheme="minorEastAsia" w:hAnsiTheme="minorHAnsi" w:cstheme="minorBidi"/>
-                <w:color w:val="000000" w:themeColor="text1"/>
-                <w:lang w:eastAsia="es-CL"/>
-              </w:rPr>
-              <w:t>abstract</w:t>
-            </w:r>
-            <w:proofErr w:type="spellEnd"/>
-            <w:proofErr w:type="gramEnd"/>
-            <w:r>
-              <w:rPr>
-                <w:rFonts w:asciiTheme="minorHAnsi" w:eastAsiaTheme="minorEastAsia" w:hAnsiTheme="minorHAnsi" w:cstheme="minorBidi"/>
-                <w:color w:val="000000" w:themeColor="text1"/>
-                <w:lang w:eastAsia="es-CL"/>
-              </w:rPr>
-              <w:t xml:space="preserve">, las conclusiones y la reflexión en inglés con ideas completas que se conectan en secuencia lógica, </w:t>
+              <w:t xml:space="preserve">12.  Redacta el abstract, las conclusiones y la reflexión en inglés con ideas completas que se conectan en secuencia lógica, </w:t>
             </w:r>
             <w:r>
               <w:rPr>
@@ -9310,6 +9021,1466 @@
         </w:tc>
       </w:tr>
     </w:tbl>
+    <w:p>
+      <w:pPr>
+        <w:rPr>
+          <w:rFonts w:asciiTheme="minorHAnsi" w:eastAsiaTheme="minorEastAsia" w:hAnsiTheme="minorHAnsi" w:cstheme="minorBidi"/>
+          <w:color w:val="000000"/>
+          <w:sz w:val="22"/>
+          <w:szCs w:val="22"/>
+          <w:u w:val="single"/>
+        </w:rPr>
+      </w:pPr>
+    </w:p>
+    <w:p>
+      <w:pPr>
+        <w:rPr>
+          <w:rFonts w:asciiTheme="minorHAnsi" w:eastAsiaTheme="minorEastAsia" w:hAnsiTheme="minorHAnsi" w:cstheme="minorBidi"/>
+          <w:color w:val="000000"/>
+          <w:sz w:val="22"/>
+          <w:szCs w:val="22"/>
+          <w:u w:val="single"/>
+        </w:rPr>
+      </w:pPr>
+    </w:p>
+    <w:p>
+      <w:pPr>
+        <w:rPr>
+          <w:rFonts w:asciiTheme="minorHAnsi" w:eastAsiaTheme="minorEastAsia" w:hAnsiTheme="minorHAnsi" w:cstheme="minorBidi"/>
+          <w:color w:val="000000"/>
+          <w:sz w:val="22"/>
+          <w:szCs w:val="22"/>
+          <w:u w:val="single"/>
+        </w:rPr>
+      </w:pPr>
+    </w:p>
+    <w:p>
+      <w:pPr>
+        <w:rPr>
+          <w:rFonts w:asciiTheme="minorHAnsi" w:eastAsiaTheme="minorEastAsia" w:hAnsiTheme="minorHAnsi" w:cstheme="minorBidi"/>
+          <w:color w:val="000000"/>
+          <w:sz w:val="22"/>
+          <w:szCs w:val="22"/>
+          <w:u w:val="single"/>
+        </w:rPr>
+      </w:pPr>
+    </w:p>
+    <w:p>
+      <w:pPr>
+        <w:rPr>
+          <w:lang w:val="en-US"/>
+        </w:rPr>
+      </w:pPr>
+      <w:r>
+        <w:rPr>
+          <w:lang w:val="en-US"/>
+        </w:rPr>
+        <w:t>Definición Proyecto APT — Informe de Autoevaluación</w:t>
+      </w:r>
+    </w:p>
+    <w:p>
+      <w:pPr>
+        <w:rPr>
+          <w:lang w:val="en-US"/>
+        </w:rPr>
+      </w:pPr>
+      <w:r>
+        <w:rPr>
+          <w:lang w:val="en-US"/>
+        </w:rPr>
+        <w:t>1. Abstract</w:t>
+      </w:r>
+    </w:p>
+    <w:p>
+      <w:pPr>
+        <w:rPr>
+          <w:lang w:val="en-US"/>
+        </w:rPr>
+      </w:pPr>
+      <w:r>
+        <w:rPr>
+          <w:lang w:val="en-US"/>
+        </w:rPr>
+        <w:t>English</w:t>
+      </w:r>
+    </w:p>
+    <w:p>
+      <w:pPr>
+        <w:rPr>
+          <w:lang w:val="en-US"/>
+        </w:rPr>
+      </w:pPr>
+      <w:r>
+        <w:rPr>
+          <w:lang w:val="en-US"/>
+        </w:rPr>
+        <w:t>SignBridge is a mobile application designed to bridge the communication gap between deaf and hearing people. Using computer vision and machine learning, the app recognizes the alphabet, numbers, and the 50 most common words in Chilean Sign Language (LSCh). Its goal is to provide real-time translations into text or voice to foster inclusion and accessibility.</w:t>
+      </w:r>
+    </w:p>
+    <w:p>
+      <w:pPr>
+        <w:rPr>
+          <w:lang w:val="en-US"/>
+        </w:rPr>
+      </w:pPr>
+      <w:r>
+        <w:rPr>
+          <w:lang w:val="en-US"/>
+        </w:rPr>
+        <w:t>Español</w:t>
+      </w:r>
+    </w:p>
+    <w:p>
+      <w:pPr>
+        <w:rPr>
+          <w:lang w:val="en-US"/>
+        </w:rPr>
+      </w:pPr>
+      <w:r>
+        <w:rPr>
+          <w:lang w:val="en-US"/>
+        </w:rPr>
+        <w:t>SignBridge es una aplicación móvil diseñada para eliminar las barreras de comunicación entre personas sordas y oyentes. A través de visión por computadora e inteligencia artificial, la app reconoce el alfabeto, números y las 50 palabras más comunes en Lengua de Señas Chilena (LSCh), generando traducciones en tiempo real a texto o voz para promover la inclusión.</w:t>
+      </w:r>
+    </w:p>
+    <w:p>
+      <w:pPr>
+        <w:rPr>
+          <w:lang w:val="en-US"/>
+        </w:rPr>
+      </w:pPr>
+      <w:r>
+        <w:rPr>
+          <w:lang w:val="en-US"/>
+        </w:rPr>
+        <w:t>2. Descripción del Proyecto APT</w:t>
+      </w:r>
+    </w:p>
+    <w:p>
+      <w:pPr>
+        <w:rPr>
+          <w:lang w:val="en-US"/>
+        </w:rPr>
+      </w:pPr>
+      <w:r>
+        <w:rPr>
+          <w:lang w:val="en-US"/>
+        </w:rPr>
+        <w:t>El proyecto SignBridge busca desarrollar una aplicación móvil multiplataforma que permita traducir en tiempo real la Lengua de Señas Chilena a texto y voz.</w:t>
+      </w:r>
+    </w:p>
+    <w:p>
+      <w:pPr>
+        <w:rPr>
+          <w:lang w:val="en-US"/>
+        </w:rPr>
+      </w:pPr>
+      <w:r>
+        <w:rPr>
+          <w:lang w:val="en-US"/>
+        </w:rPr>
+        <w:t>La solución se basa en captura de video desde el celular, detección de gestos mediante modelos de visión por computadora y procesamiento local optimizado usando TensorFlow Lite, garantizando que la aplicación funcione incluso sin conexión a Internet.</w:t>
+      </w:r>
+    </w:p>
+    <w:p>
+      <w:pPr>
+        <w:rPr>
+          <w:lang w:val="en-US"/>
+        </w:rPr>
+      </w:pPr>
+      <w:r>
+        <w:rPr>
+          <w:lang w:val="en-US"/>
+        </w:rPr>
+        <w:t>3. Relación con las Competencias del Perfil de Egreso</w:t>
+      </w:r>
+    </w:p>
+    <w:tbl>
+      <w:tblPr>
+        <w:tblW w:w="0" w:type="auto"/>
+        <w:tblLook w:val="04A0" w:firstRow="1" w:lastRow="0" w:firstColumn="1" w:lastColumn="0" w:noHBand="0" w:noVBand="1"/>
+      </w:tblPr>
+      <w:tblGrid>
+        <w:gridCol w:w="2880"/>
+        <w:gridCol w:w="2880"/>
+        <w:gridCol w:w="2880"/>
+      </w:tblGrid>
+      <w:tr>
+        <w:tc>
+          <w:tcPr>
+            <w:tcW w:w="2880" w:type="dxa"/>
+            <w:hideMark/>
+          </w:tcPr>
+          <w:p>
+            <w:pPr>
+              <w:rPr>
+                <w:lang w:val="en-US"/>
+              </w:rPr>
+            </w:pPr>
+            <w:r>
+              <w:rPr>
+                <w:lang w:val="en-US"/>
+              </w:rPr>
+              <w:t>Competencia</w:t>
+            </w:r>
+          </w:p>
+        </w:tc>
+        <w:tc>
+          <w:tcPr>
+            <w:tcW w:w="2880" w:type="dxa"/>
+            <w:hideMark/>
+          </w:tcPr>
+          <w:p>
+            <w:pPr>
+              <w:rPr>
+                <w:lang w:val="en-US"/>
+              </w:rPr>
+            </w:pPr>
+            <w:r>
+              <w:rPr>
+                <w:lang w:val="en-US"/>
+              </w:rPr>
+              <w:t>Cómo se desarrolla en el proyecto</w:t>
+            </w:r>
+          </w:p>
+        </w:tc>
+        <w:tc>
+          <w:tcPr>
+            <w:tcW w:w="2880" w:type="dxa"/>
+            <w:hideMark/>
+          </w:tcPr>
+          <w:p>
+            <w:pPr>
+              <w:rPr>
+                <w:lang w:val="en-US"/>
+              </w:rPr>
+            </w:pPr>
+            <w:r>
+              <w:rPr>
+                <w:lang w:val="en-US"/>
+              </w:rPr>
+              <w:t>Indicadores de calidad presentes</w:t>
+            </w:r>
+          </w:p>
+        </w:tc>
+      </w:tr>
+      <w:tr>
+        <w:tc>
+          <w:tcPr>
+            <w:tcW w:w="2880" w:type="dxa"/>
+            <w:hideMark/>
+          </w:tcPr>
+          <w:p>
+            <w:pPr>
+              <w:rPr>
+                <w:lang w:val="en-US"/>
+              </w:rPr>
+            </w:pPr>
+            <w:r>
+              <w:rPr>
+                <w:lang w:val="en-US"/>
+              </w:rPr>
+              <w:t>Realizar pruebas de certificación de productos y procesos.</w:t>
+            </w:r>
+          </w:p>
+        </w:tc>
+        <w:tc>
+          <w:tcPr>
+            <w:tcW w:w="2880" w:type="dxa"/>
+            <w:hideMark/>
+          </w:tcPr>
+          <w:p>
+            <w:pPr>
+              <w:rPr>
+                <w:lang w:val="en-US"/>
+              </w:rPr>
+            </w:pPr>
+            <w:r>
+              <w:rPr>
+                <w:lang w:val="en-US"/>
+              </w:rPr>
+              <w:t>Se aplicarán pruebas unitarias y funcionales para validar la detección de gestos y la precisión del modelo.</w:t>
+            </w:r>
+          </w:p>
+        </w:tc>
+        <w:tc>
+          <w:tcPr>
+            <w:tcW w:w="2880" w:type="dxa"/>
+            <w:hideMark/>
+          </w:tcPr>
+          <w:p>
+            <w:pPr>
+              <w:rPr>
+                <w:lang w:val="en-US"/>
+              </w:rPr>
+            </w:pPr>
+            <w:r>
+              <w:rPr>
+                <w:lang w:val="en-US"/>
+              </w:rPr>
+              <w:t>1.1, 1.2, 1.3</w:t>
+            </w:r>
+          </w:p>
+        </w:tc>
+      </w:tr>
+      <w:tr>
+        <w:tc>
+          <w:tcPr>
+            <w:tcW w:w="2880" w:type="dxa"/>
+            <w:hideMark/>
+          </w:tcPr>
+          <w:p>
+            <w:pPr>
+              <w:rPr>
+                <w:lang w:val="en-US"/>
+              </w:rPr>
+            </w:pPr>
+            <w:r>
+              <w:rPr>
+                <w:lang w:val="en-US"/>
+              </w:rPr>
+              <w:t>Gestionar proyectos informáticos.</w:t>
+            </w:r>
+          </w:p>
+        </w:tc>
+        <w:tc>
+          <w:tcPr>
+            <w:tcW w:w="2880" w:type="dxa"/>
+            <w:hideMark/>
+          </w:tcPr>
+          <w:p>
+            <w:pPr>
+              <w:rPr>
+                <w:lang w:val="en-US"/>
+              </w:rPr>
+            </w:pPr>
+            <w:r>
+              <w:rPr>
+                <w:lang w:val="en-US"/>
+              </w:rPr>
+              <w:t xml:space="preserve">Se utilizará metodología Scrum para la planificación y seguimiento del proyecto, </w:t>
+            </w:r>
+            <w:r>
+              <w:rPr>
+                <w:lang w:val="en-US"/>
+              </w:rPr>
+              <w:lastRenderedPageBreak/>
+              <w:t>definiendo sprints y entregables claros.</w:t>
+            </w:r>
+          </w:p>
+        </w:tc>
+        <w:tc>
+          <w:tcPr>
+            <w:tcW w:w="2880" w:type="dxa"/>
+            <w:hideMark/>
+          </w:tcPr>
+          <w:p>
+            <w:pPr>
+              <w:rPr>
+                <w:lang w:val="en-US"/>
+              </w:rPr>
+            </w:pPr>
+            <w:r>
+              <w:rPr>
+                <w:lang w:val="en-US"/>
+              </w:rPr>
+              <w:lastRenderedPageBreak/>
+              <w:t>2.1, 2.2</w:t>
+            </w:r>
+          </w:p>
+        </w:tc>
+      </w:tr>
+      <w:tr>
+        <w:tc>
+          <w:tcPr>
+            <w:tcW w:w="2880" w:type="dxa"/>
+            <w:hideMark/>
+          </w:tcPr>
+          <w:p>
+            <w:pPr>
+              <w:rPr>
+                <w:lang w:val="en-US"/>
+              </w:rPr>
+            </w:pPr>
+            <w:r>
+              <w:rPr>
+                <w:lang w:val="en-US"/>
+              </w:rPr>
+              <w:t>Construir modelos de datos escalables.</w:t>
+            </w:r>
+          </w:p>
+        </w:tc>
+        <w:tc>
+          <w:tcPr>
+            <w:tcW w:w="2880" w:type="dxa"/>
+            <w:hideMark/>
+          </w:tcPr>
+          <w:p>
+            <w:pPr>
+              <w:rPr>
+                <w:lang w:val="en-US"/>
+              </w:rPr>
+            </w:pPr>
+            <w:r>
+              <w:rPr>
+                <w:lang w:val="en-US"/>
+              </w:rPr>
+              <w:t>Se diseña una estructura de datos que permita almacenar gestos, patrones y resultados para futuras expansiones.</w:t>
+            </w:r>
+          </w:p>
+        </w:tc>
+        <w:tc>
+          <w:tcPr>
+            <w:tcW w:w="2880" w:type="dxa"/>
+            <w:hideMark/>
+          </w:tcPr>
+          <w:p>
+            <w:pPr>
+              <w:rPr>
+                <w:lang w:val="en-US"/>
+              </w:rPr>
+            </w:pPr>
+            <w:r>
+              <w:rPr>
+                <w:lang w:val="en-US"/>
+              </w:rPr>
+              <w:t>3.1, 3.2</w:t>
+            </w:r>
+          </w:p>
+        </w:tc>
+      </w:tr>
+      <w:tr>
+        <w:tc>
+          <w:tcPr>
+            <w:tcW w:w="2880" w:type="dxa"/>
+            <w:hideMark/>
+          </w:tcPr>
+          <w:p>
+            <w:pPr>
+              <w:rPr>
+                <w:lang w:val="en-US"/>
+              </w:rPr>
+            </w:pPr>
+            <w:r>
+              <w:rPr>
+                <w:lang w:val="en-US"/>
+              </w:rPr>
+              <w:t>Desarrollar soluciones de software.</w:t>
+            </w:r>
+          </w:p>
+        </w:tc>
+        <w:tc>
+          <w:tcPr>
+            <w:tcW w:w="2880" w:type="dxa"/>
+            <w:hideMark/>
+          </w:tcPr>
+          <w:p>
+            <w:pPr>
+              <w:rPr>
+                <w:lang w:val="en-US"/>
+              </w:rPr>
+            </w:pPr>
+            <w:r>
+              <w:rPr>
+                <w:lang w:val="en-US"/>
+              </w:rPr>
+              <w:t>Se implementará la app móvil integrando front-end, modelo de IA y API, siguiendo buenas prácticas de desarrollo.</w:t>
+            </w:r>
+          </w:p>
+        </w:tc>
+        <w:tc>
+          <w:tcPr>
+            <w:tcW w:w="2880" w:type="dxa"/>
+            <w:hideMark/>
+          </w:tcPr>
+          <w:p>
+            <w:pPr>
+              <w:rPr>
+                <w:lang w:val="en-US"/>
+              </w:rPr>
+            </w:pPr>
+            <w:r>
+              <w:rPr>
+                <w:lang w:val="en-US"/>
+              </w:rPr>
+              <w:t>4.1, 4.2, 4.3</w:t>
+            </w:r>
+          </w:p>
+        </w:tc>
+      </w:tr>
+    </w:tbl>
+    <w:p>
+      <w:pPr>
+        <w:rPr>
+          <w:lang w:val="en-US"/>
+        </w:rPr>
+      </w:pPr>
+      <w:r>
+        <w:rPr>
+          <w:lang w:val="en-US"/>
+        </w:rPr>
+        <w:t>4. Relación con Mis Intereses Profesionales</w:t>
+      </w:r>
+    </w:p>
+    <w:p>
+      <w:pPr>
+        <w:rPr>
+          <w:lang w:val="en-US"/>
+        </w:rPr>
+      </w:pPr>
+      <w:r>
+        <w:rPr>
+          <w:lang w:val="en-US"/>
+        </w:rPr>
+        <w:t>Este proyecto se alinea con mi objetivo profesional de desarrollar soluciones tecnológicas inclusivas que integren inteligencia artificial y aplicaciones móviles. Además, refuerza mis conocimientos en programación, gestión de proyectos y desarrollo de modelos de Machine Learning, competencias claves para mi futura carrera en ingeniería informática.</w:t>
+      </w:r>
+    </w:p>
+    <w:p>
+      <w:pPr>
+        <w:rPr>
+          <w:lang w:val="en-US"/>
+        </w:rPr>
+      </w:pPr>
+      <w:r>
+        <w:rPr>
+          <w:lang w:val="en-US"/>
+        </w:rPr>
+        <w:t>5. Factibilidad del Proyecto</w:t>
+      </w:r>
+    </w:p>
+    <w:p>
+      <w:pPr>
+        <w:rPr>
+          <w:lang w:val="en-US"/>
+        </w:rPr>
+      </w:pPr>
+      <w:r>
+        <w:rPr>
+          <w:lang w:val="en-US"/>
+        </w:rPr>
+        <w:t>El proyecto es viable dentro de la asignatura por las siguientes razones:</w:t>
+      </w:r>
+    </w:p>
+    <w:p>
+      <w:pPr>
+        <w:rPr>
+          <w:lang w:val="en-US"/>
+        </w:rPr>
+      </w:pPr>
+      <w:r>
+        <w:rPr>
+          <w:lang w:val="en-US"/>
+        </w:rPr>
+        <w:t>- Uso de tecnologías open source y librerías gratuitas (TensorFlow Lite, MediaPipe).</w:t>
+      </w:r>
+    </w:p>
+    <w:p>
+      <w:pPr>
+        <w:rPr>
+          <w:lang w:val="en-US"/>
+        </w:rPr>
+      </w:pPr>
+      <w:r>
+        <w:rPr>
+          <w:lang w:val="en-US"/>
+        </w:rPr>
+        <w:t>- Desarrollo modular, comenzando con reconocimiento de alfabeto, números y 50 palabras básicas.</w:t>
+      </w:r>
+    </w:p>
+    <w:p>
+      <w:pPr>
+        <w:rPr>
+          <w:lang w:val="en-US"/>
+        </w:rPr>
+      </w:pPr>
+      <w:r>
+        <w:rPr>
+          <w:lang w:val="en-US"/>
+        </w:rPr>
+        <w:t>- Tiempo estimado: 8 a 10 semanas, compatible con el calendario del taller de proyectos.</w:t>
+      </w:r>
+    </w:p>
+    <w:p>
+      <w:pPr>
+        <w:rPr>
+          <w:lang w:val="en-US"/>
+        </w:rPr>
+      </w:pPr>
+      <w:r>
+        <w:rPr>
+          <w:lang w:val="en-US"/>
+        </w:rPr>
+        <w:t>- Trabajo individual con apoyo del docente y recursos académicos.</w:t>
+      </w:r>
+    </w:p>
+    <w:p>
+      <w:pPr>
+        <w:rPr>
+          <w:lang w:val="en-US"/>
+        </w:rPr>
+      </w:pPr>
+      <w:r>
+        <w:rPr>
+          <w:lang w:val="en-US"/>
+        </w:rPr>
+        <w:t>6. Objetivos del Proyecto</w:t>
+      </w:r>
+    </w:p>
+    <w:p>
+      <w:pPr>
+        <w:rPr>
+          <w:lang w:val="en-US"/>
+        </w:rPr>
+      </w:pPr>
+      <w:r>
+        <w:rPr>
+          <w:lang w:val="en-US"/>
+        </w:rPr>
+        <w:t>Objetivo General:</w:t>
+      </w:r>
+    </w:p>
+    <w:p>
+      <w:pPr>
+        <w:rPr>
+          <w:lang w:val="en-US"/>
+        </w:rPr>
+      </w:pPr>
+      <w:r>
+        <w:rPr>
+          <w:lang w:val="en-US"/>
+        </w:rPr>
+        <w:t>Desarrollar una aplicación móvil que traduzca en tiempo real la Lengua de Señas Chilena a texto y voz, facilitando la comunicación entre personas sordas y oyentes.</w:t>
+      </w:r>
+    </w:p>
+    <w:p>
+      <w:pPr>
+        <w:rPr>
+          <w:lang w:val="en-US"/>
+        </w:rPr>
+      </w:pPr>
+      <w:r>
+        <w:rPr>
+          <w:lang w:val="en-US"/>
+        </w:rPr>
+        <w:t>Objetivos Específicos:</w:t>
+      </w:r>
+    </w:p>
+    <w:p>
+      <w:pPr>
+        <w:rPr>
+          <w:lang w:val="en-US"/>
+        </w:rPr>
+      </w:pPr>
+      <w:r>
+        <w:rPr>
+          <w:lang w:val="en-US"/>
+        </w:rPr>
+        <w:t>- Implementar un sistema de captura de video mediante la cámara del dispositivo móvil.</w:t>
+      </w:r>
+    </w:p>
+    <w:p>
+      <w:pPr>
+        <w:rPr>
+          <w:lang w:val="en-US"/>
+        </w:rPr>
+      </w:pPr>
+      <w:r>
+        <w:rPr>
+          <w:lang w:val="en-US"/>
+        </w:rPr>
+        <w:t>- Entrenar y optimizar un modelo de reconocimiento de gestos usando TensorFlow Lite.</w:t>
+      </w:r>
+    </w:p>
+    <w:p>
+      <w:pPr>
+        <w:rPr>
+          <w:lang w:val="en-US"/>
+        </w:rPr>
+      </w:pPr>
+      <w:r>
+        <w:rPr>
+          <w:lang w:val="en-US"/>
+        </w:rPr>
+        <w:t>- Integrar una interfaz sencilla y accesible para la traducción instantánea.</w:t>
+      </w:r>
+    </w:p>
+    <w:p>
+      <w:pPr>
+        <w:rPr>
+          <w:lang w:val="en-US"/>
+        </w:rPr>
+      </w:pPr>
+      <w:r>
+        <w:rPr>
+          <w:lang w:val="en-US"/>
+        </w:rPr>
+        <w:t>- Diseñar pruebas funcionales y unitarias para validar el rendimiento y la precisión de la app.</w:t>
+      </w:r>
+    </w:p>
+    <w:p>
+      <w:pPr>
+        <w:rPr>
+          <w:lang w:val="en-US"/>
+        </w:rPr>
+      </w:pPr>
+      <w:r>
+        <w:rPr>
+          <w:lang w:val="en-US"/>
+        </w:rPr>
+        <w:t>7. Propuesta Metodológica</w:t>
+      </w:r>
+    </w:p>
+    <w:p>
+      <w:pPr>
+        <w:rPr>
+          <w:lang w:val="en-US"/>
+        </w:rPr>
+      </w:pPr>
+      <w:r>
+        <w:rPr>
+          <w:lang w:val="en-US"/>
+        </w:rPr>
+        <w:t>La metodología a utilizar será Scrum, dividiendo el desarrollo en sprints de dos semanas:</w:t>
+      </w:r>
+    </w:p>
+    <w:p>
+      <w:pPr>
+        <w:rPr>
+          <w:lang w:val="en-US"/>
+        </w:rPr>
+      </w:pPr>
+      <w:r>
+        <w:rPr>
+          <w:lang w:val="en-US"/>
+        </w:rPr>
+        <w:t>- Sprint 1: Diseño de la arquitectura y definición de requerimientos.</w:t>
+      </w:r>
+    </w:p>
+    <w:p>
+      <w:pPr>
+        <w:rPr>
+          <w:lang w:val="en-US"/>
+        </w:rPr>
+      </w:pPr>
+      <w:r>
+        <w:rPr>
+          <w:lang w:val="en-US"/>
+        </w:rPr>
+        <w:t>- Sprint 2: Implementación del módulo de captura de gestos.</w:t>
+      </w:r>
+    </w:p>
+    <w:p>
+      <w:pPr>
+        <w:rPr>
+          <w:lang w:val="en-US"/>
+        </w:rPr>
+      </w:pPr>
+      <w:r>
+        <w:rPr>
+          <w:lang w:val="en-US"/>
+        </w:rPr>
+        <w:t>- Sprint 3: Integración del modelo de IA y pruebas iniciales.</w:t>
+      </w:r>
+    </w:p>
+    <w:p>
+      <w:pPr>
+        <w:rPr>
+          <w:lang w:val="en-US"/>
+        </w:rPr>
+      </w:pPr>
+      <w:r>
+        <w:rPr>
+          <w:lang w:val="en-US"/>
+        </w:rPr>
+        <w:t>- Sprint 4: Desarrollo de la interfaz de usuario y testeo.</w:t>
+      </w:r>
+    </w:p>
+    <w:p>
+      <w:pPr>
+        <w:rPr>
+          <w:lang w:val="en-US"/>
+        </w:rPr>
+      </w:pPr>
+      <w:r>
+        <w:rPr>
+          <w:lang w:val="en-US"/>
+        </w:rPr>
+        <w:t>- Sprint 5: Optimización, integración final y entrega.</w:t>
+      </w:r>
+    </w:p>
+    <w:p>
+      <w:pPr>
+        <w:rPr>
+          <w:lang w:val="en-US"/>
+        </w:rPr>
+      </w:pPr>
+      <w:r>
+        <w:rPr>
+          <w:lang w:val="en-US"/>
+        </w:rPr>
+        <w:t>8. Plan de Trabajo</w:t>
+      </w:r>
+    </w:p>
+    <w:tbl>
+      <w:tblPr>
+        <w:tblW w:w="0" w:type="auto"/>
+        <w:tblLook w:val="04A0" w:firstRow="1" w:lastRow="0" w:firstColumn="1" w:lastColumn="0" w:noHBand="0" w:noVBand="1"/>
+      </w:tblPr>
+      <w:tblGrid>
+        <w:gridCol w:w="2880"/>
+        <w:gridCol w:w="2880"/>
+        <w:gridCol w:w="2880"/>
+      </w:tblGrid>
+      <w:tr>
+        <w:tc>
+          <w:tcPr>
+            <w:tcW w:w="2880" w:type="dxa"/>
+            <w:hideMark/>
+          </w:tcPr>
+          <w:p>
+            <w:pPr>
+              <w:rPr>
+                <w:lang w:val="en-US"/>
+              </w:rPr>
+            </w:pPr>
+            <w:r>
+              <w:rPr>
+                <w:lang w:val="en-US"/>
+              </w:rPr>
+              <w:t>Semana</w:t>
+            </w:r>
+          </w:p>
+        </w:tc>
+        <w:tc>
+          <w:tcPr>
+            <w:tcW w:w="2880" w:type="dxa"/>
+            <w:hideMark/>
+          </w:tcPr>
+          <w:p>
+            <w:pPr>
+              <w:rPr>
+                <w:lang w:val="en-US"/>
+              </w:rPr>
+            </w:pPr>
+            <w:r>
+              <w:rPr>
+                <w:lang w:val="en-US"/>
+              </w:rPr>
+              <w:t>Actividad</w:t>
+            </w:r>
+          </w:p>
+        </w:tc>
+        <w:tc>
+          <w:tcPr>
+            <w:tcW w:w="2880" w:type="dxa"/>
+            <w:hideMark/>
+          </w:tcPr>
+          <w:p>
+            <w:pPr>
+              <w:rPr>
+                <w:lang w:val="en-US"/>
+              </w:rPr>
+            </w:pPr>
+            <w:r>
+              <w:rPr>
+                <w:lang w:val="en-US"/>
+              </w:rPr>
+              <w:t>Entregable</w:t>
+            </w:r>
+          </w:p>
+        </w:tc>
+      </w:tr>
+      <w:tr>
+        <w:tc>
+          <w:tcPr>
+            <w:tcW w:w="2880" w:type="dxa"/>
+            <w:hideMark/>
+          </w:tcPr>
+          <w:p>
+            <w:pPr>
+              <w:rPr>
+                <w:lang w:val="en-US"/>
+              </w:rPr>
+            </w:pPr>
+            <w:r>
+              <w:rPr>
+                <w:lang w:val="en-US"/>
+              </w:rPr>
+              <w:t>1</w:t>
+            </w:r>
+          </w:p>
+        </w:tc>
+        <w:tc>
+          <w:tcPr>
+            <w:tcW w:w="2880" w:type="dxa"/>
+            <w:hideMark/>
+          </w:tcPr>
+          <w:p>
+            <w:pPr>
+              <w:rPr>
+                <w:lang w:val="en-US"/>
+              </w:rPr>
+            </w:pPr>
+            <w:r>
+              <w:rPr>
+                <w:lang w:val="en-US"/>
+              </w:rPr>
+              <w:t>Definición de requerimientos y alcance</w:t>
+            </w:r>
+          </w:p>
+        </w:tc>
+        <w:tc>
+          <w:tcPr>
+            <w:tcW w:w="2880" w:type="dxa"/>
+            <w:hideMark/>
+          </w:tcPr>
+          <w:p>
+            <w:pPr>
+              <w:rPr>
+                <w:lang w:val="en-US"/>
+              </w:rPr>
+            </w:pPr>
+            <w:r>
+              <w:rPr>
+                <w:lang w:val="en-US"/>
+              </w:rPr>
+              <w:t>Documento de especificaciones</w:t>
+            </w:r>
+          </w:p>
+        </w:tc>
+      </w:tr>
+      <w:tr>
+        <w:tc>
+          <w:tcPr>
+            <w:tcW w:w="2880" w:type="dxa"/>
+            <w:hideMark/>
+          </w:tcPr>
+          <w:p>
+            <w:pPr>
+              <w:rPr>
+                <w:lang w:val="en-US"/>
+              </w:rPr>
+            </w:pPr>
+            <w:r>
+              <w:rPr>
+                <w:lang w:val="en-US"/>
+              </w:rPr>
+              <w:lastRenderedPageBreak/>
+              <w:t>2</w:t>
+            </w:r>
+          </w:p>
+        </w:tc>
+        <w:tc>
+          <w:tcPr>
+            <w:tcW w:w="2880" w:type="dxa"/>
+            <w:hideMark/>
+          </w:tcPr>
+          <w:p>
+            <w:pPr>
+              <w:rPr>
+                <w:lang w:val="en-US"/>
+              </w:rPr>
+            </w:pPr>
+            <w:r>
+              <w:rPr>
+                <w:lang w:val="en-US"/>
+              </w:rPr>
+              <w:t>Diseño de arquitectura y modelos de datos</w:t>
+            </w:r>
+          </w:p>
+        </w:tc>
+        <w:tc>
+          <w:tcPr>
+            <w:tcW w:w="2880" w:type="dxa"/>
+            <w:hideMark/>
+          </w:tcPr>
+          <w:p>
+            <w:pPr>
+              <w:rPr>
+                <w:lang w:val="en-US"/>
+              </w:rPr>
+            </w:pPr>
+            <w:r>
+              <w:rPr>
+                <w:lang w:val="en-US"/>
+              </w:rPr>
+              <w:t>Diagramas UML y ER</w:t>
+            </w:r>
+          </w:p>
+        </w:tc>
+      </w:tr>
+      <w:tr>
+        <w:tc>
+          <w:tcPr>
+            <w:tcW w:w="2880" w:type="dxa"/>
+            <w:hideMark/>
+          </w:tcPr>
+          <w:p>
+            <w:pPr>
+              <w:rPr>
+                <w:lang w:val="en-US"/>
+              </w:rPr>
+            </w:pPr>
+            <w:r>
+              <w:rPr>
+                <w:lang w:val="en-US"/>
+              </w:rPr>
+              <w:t>3</w:t>
+            </w:r>
+          </w:p>
+        </w:tc>
+        <w:tc>
+          <w:tcPr>
+            <w:tcW w:w="2880" w:type="dxa"/>
+            <w:hideMark/>
+          </w:tcPr>
+          <w:p>
+            <w:pPr>
+              <w:rPr>
+                <w:lang w:val="en-US"/>
+              </w:rPr>
+            </w:pPr>
+            <w:r>
+              <w:rPr>
+                <w:lang w:val="en-US"/>
+              </w:rPr>
+              <w:t>Implementación de captura de gestos</w:t>
+            </w:r>
+          </w:p>
+        </w:tc>
+        <w:tc>
+          <w:tcPr>
+            <w:tcW w:w="2880" w:type="dxa"/>
+            <w:hideMark/>
+          </w:tcPr>
+          <w:p>
+            <w:pPr>
+              <w:rPr>
+                <w:lang w:val="en-US"/>
+              </w:rPr>
+            </w:pPr>
+            <w:r>
+              <w:rPr>
+                <w:lang w:val="en-US"/>
+              </w:rPr>
+              <w:t>Módulo funcional</w:t>
+            </w:r>
+          </w:p>
+        </w:tc>
+      </w:tr>
+      <w:tr>
+        <w:tc>
+          <w:tcPr>
+            <w:tcW w:w="2880" w:type="dxa"/>
+            <w:hideMark/>
+          </w:tcPr>
+          <w:p>
+            <w:pPr>
+              <w:rPr>
+                <w:lang w:val="en-US"/>
+              </w:rPr>
+            </w:pPr>
+            <w:r>
+              <w:rPr>
+                <w:lang w:val="en-US"/>
+              </w:rPr>
+              <w:t>4</w:t>
+            </w:r>
+          </w:p>
+        </w:tc>
+        <w:tc>
+          <w:tcPr>
+            <w:tcW w:w="2880" w:type="dxa"/>
+            <w:hideMark/>
+          </w:tcPr>
+          <w:p>
+            <w:pPr>
+              <w:rPr>
+                <w:lang w:val="en-US"/>
+              </w:rPr>
+            </w:pPr>
+            <w:r>
+              <w:rPr>
+                <w:lang w:val="en-US"/>
+              </w:rPr>
+              <w:t>Entrenamiento del modelo IA</w:t>
+            </w:r>
+          </w:p>
+        </w:tc>
+        <w:tc>
+          <w:tcPr>
+            <w:tcW w:w="2880" w:type="dxa"/>
+            <w:hideMark/>
+          </w:tcPr>
+          <w:p>
+            <w:pPr>
+              <w:rPr>
+                <w:lang w:val="en-US"/>
+              </w:rPr>
+            </w:pPr>
+            <w:r>
+              <w:rPr>
+                <w:lang w:val="en-US"/>
+              </w:rPr>
+              <w:t>Dataset procesado</w:t>
+            </w:r>
+          </w:p>
+        </w:tc>
+      </w:tr>
+      <w:tr>
+        <w:tc>
+          <w:tcPr>
+            <w:tcW w:w="2880" w:type="dxa"/>
+            <w:hideMark/>
+          </w:tcPr>
+          <w:p>
+            <w:pPr>
+              <w:rPr>
+                <w:lang w:val="en-US"/>
+              </w:rPr>
+            </w:pPr>
+            <w:r>
+              <w:rPr>
+                <w:lang w:val="en-US"/>
+              </w:rPr>
+              <w:t>5</w:t>
+            </w:r>
+          </w:p>
+        </w:tc>
+        <w:tc>
+          <w:tcPr>
+            <w:tcW w:w="2880" w:type="dxa"/>
+            <w:hideMark/>
+          </w:tcPr>
+          <w:p>
+            <w:pPr>
+              <w:rPr>
+                <w:lang w:val="en-US"/>
+              </w:rPr>
+            </w:pPr>
+            <w:r>
+              <w:rPr>
+                <w:lang w:val="en-US"/>
+              </w:rPr>
+              <w:t>Integración front-end y modelo</w:t>
+            </w:r>
+          </w:p>
+        </w:tc>
+        <w:tc>
+          <w:tcPr>
+            <w:tcW w:w="2880" w:type="dxa"/>
+            <w:hideMark/>
+          </w:tcPr>
+          <w:p>
+            <w:pPr>
+              <w:rPr>
+                <w:lang w:val="en-US"/>
+              </w:rPr>
+            </w:pPr>
+            <w:r>
+              <w:rPr>
+                <w:lang w:val="en-US"/>
+              </w:rPr>
+              <w:t>Prototipo funcional</w:t>
+            </w:r>
+          </w:p>
+        </w:tc>
+      </w:tr>
+      <w:tr>
+        <w:tc>
+          <w:tcPr>
+            <w:tcW w:w="2880" w:type="dxa"/>
+            <w:hideMark/>
+          </w:tcPr>
+          <w:p>
+            <w:pPr>
+              <w:rPr>
+                <w:lang w:val="en-US"/>
+              </w:rPr>
+            </w:pPr>
+            <w:r>
+              <w:rPr>
+                <w:lang w:val="en-US"/>
+              </w:rPr>
+              <w:t>6</w:t>
+            </w:r>
+          </w:p>
+        </w:tc>
+        <w:tc>
+          <w:tcPr>
+            <w:tcW w:w="2880" w:type="dxa"/>
+            <w:hideMark/>
+          </w:tcPr>
+          <w:p>
+            <w:pPr>
+              <w:rPr>
+                <w:lang w:val="en-US"/>
+              </w:rPr>
+            </w:pPr>
+            <w:r>
+              <w:rPr>
+                <w:lang w:val="en-US"/>
+              </w:rPr>
+              <w:t>Pruebas y validación</w:t>
+            </w:r>
+          </w:p>
+        </w:tc>
+        <w:tc>
+          <w:tcPr>
+            <w:tcW w:w="2880" w:type="dxa"/>
+            <w:hideMark/>
+          </w:tcPr>
+          <w:p>
+            <w:pPr>
+              <w:rPr>
+                <w:lang w:val="en-US"/>
+              </w:rPr>
+            </w:pPr>
+            <w:r>
+              <w:rPr>
+                <w:lang w:val="en-US"/>
+              </w:rPr>
+              <w:t>Informe de pruebas</w:t>
+            </w:r>
+          </w:p>
+        </w:tc>
+      </w:tr>
+      <w:tr>
+        <w:tc>
+          <w:tcPr>
+            <w:tcW w:w="2880" w:type="dxa"/>
+            <w:hideMark/>
+          </w:tcPr>
+          <w:p>
+            <w:pPr>
+              <w:rPr>
+                <w:lang w:val="en-US"/>
+              </w:rPr>
+            </w:pPr>
+            <w:r>
+              <w:rPr>
+                <w:lang w:val="en-US"/>
+              </w:rPr>
+              <w:t>7</w:t>
+            </w:r>
+          </w:p>
+        </w:tc>
+        <w:tc>
+          <w:tcPr>
+            <w:tcW w:w="2880" w:type="dxa"/>
+            <w:hideMark/>
+          </w:tcPr>
+          <w:p>
+            <w:pPr>
+              <w:rPr>
+                <w:lang w:val="en-US"/>
+              </w:rPr>
+            </w:pPr>
+            <w:r>
+              <w:rPr>
+                <w:lang w:val="en-US"/>
+              </w:rPr>
+              <w:t>Ajustes finales y optimización</w:t>
+            </w:r>
+          </w:p>
+        </w:tc>
+        <w:tc>
+          <w:tcPr>
+            <w:tcW w:w="2880" w:type="dxa"/>
+            <w:hideMark/>
+          </w:tcPr>
+          <w:p>
+            <w:pPr>
+              <w:rPr>
+                <w:lang w:val="en-US"/>
+              </w:rPr>
+            </w:pPr>
+            <w:r>
+              <w:rPr>
+                <w:lang w:val="en-US"/>
+              </w:rPr>
+              <w:t>Versión Beta</w:t>
+            </w:r>
+          </w:p>
+        </w:tc>
+      </w:tr>
+      <w:tr>
+        <w:tc>
+          <w:tcPr>
+            <w:tcW w:w="2880" w:type="dxa"/>
+            <w:hideMark/>
+          </w:tcPr>
+          <w:p>
+            <w:pPr>
+              <w:rPr>
+                <w:lang w:val="en-US"/>
+              </w:rPr>
+            </w:pPr>
+            <w:r>
+              <w:rPr>
+                <w:lang w:val="en-US"/>
+              </w:rPr>
+              <w:t>8</w:t>
+            </w:r>
+          </w:p>
+        </w:tc>
+        <w:tc>
+          <w:tcPr>
+            <w:tcW w:w="2880" w:type="dxa"/>
+            <w:hideMark/>
+          </w:tcPr>
+          <w:p>
+            <w:pPr>
+              <w:rPr>
+                <w:lang w:val="en-US"/>
+              </w:rPr>
+            </w:pPr>
+            <w:r>
+              <w:rPr>
+                <w:lang w:val="en-US"/>
+              </w:rPr>
+              <w:t>Entrega del proyecto</w:t>
+            </w:r>
+          </w:p>
+        </w:tc>
+        <w:tc>
+          <w:tcPr>
+            <w:tcW w:w="2880" w:type="dxa"/>
+            <w:hideMark/>
+          </w:tcPr>
+          <w:p>
+            <w:pPr>
+              <w:rPr>
+                <w:lang w:val="en-US"/>
+              </w:rPr>
+            </w:pPr>
+            <w:r>
+              <w:rPr>
+                <w:lang w:val="en-US"/>
+              </w:rPr>
+              <w:t>App funcional</w:t>
+            </w:r>
+          </w:p>
+        </w:tc>
+      </w:tr>
+    </w:tbl>
+    <w:p>
+      <w:pPr>
+        <w:rPr>
+          <w:lang w:val="en-US"/>
+        </w:rPr>
+      </w:pPr>
+      <w:r>
+        <w:rPr>
+          <w:lang w:val="en-US"/>
+        </w:rPr>
+        <w:t>9. Evidencias de Logro</w:t>
+      </w:r>
+    </w:p>
+    <w:p>
+      <w:pPr>
+        <w:rPr>
+          <w:lang w:val="en-US"/>
+        </w:rPr>
+      </w:pPr>
+      <w:r>
+        <w:rPr>
+          <w:lang w:val="en-US"/>
+        </w:rPr>
+        <w:t>- Mockups de la aplicación.</w:t>
+      </w:r>
+    </w:p>
+    <w:p>
+      <w:pPr>
+        <w:rPr>
+          <w:lang w:val="en-US"/>
+        </w:rPr>
+      </w:pPr>
+      <w:r>
+        <w:rPr>
+          <w:lang w:val="en-US"/>
+        </w:rPr>
+        <w:t>- Dataset documentado y modelo entrenado.</w:t>
+      </w:r>
+    </w:p>
+    <w:p>
+      <w:pPr>
+        <w:rPr>
+          <w:lang w:val="en-US"/>
+        </w:rPr>
+      </w:pPr>
+      <w:r>
+        <w:rPr>
+          <w:lang w:val="en-US"/>
+        </w:rPr>
+        <w:t>- Resultados de pruebas unitarias y funcionales.</w:t>
+      </w:r>
+    </w:p>
+    <w:p>
+      <w:pPr>
+        <w:rPr>
+          <w:lang w:val="en-US"/>
+        </w:rPr>
+      </w:pPr>
+      <w:r>
+        <w:rPr>
+          <w:lang w:val="en-US"/>
+        </w:rPr>
+        <w:t>- Video demostrativo del funcionamiento de la app.</w:t>
+      </w:r>
+    </w:p>
+    <w:p>
+      <w:pPr>
+        <w:rPr>
+          <w:lang w:val="en-US"/>
+        </w:rPr>
+      </w:pPr>
+      <w:r>
+        <w:rPr>
+          <w:lang w:val="en-US"/>
+        </w:rPr>
+        <w:t>10. Conclusiones Individuales (English only)</w:t>
+      </w:r>
+    </w:p>
+    <w:p>
+      <w:pPr>
+        <w:rPr>
+          <w:lang w:val="en-US"/>
+        </w:rPr>
+      </w:pPr>
+      <w:r>
+        <w:rPr>
+          <w:lang w:val="en-US"/>
+        </w:rPr>
+        <w:t>Through this project, I aim to strengthen my technical skills while contributing to an inclusive solution. The process will enhance my knowledge of mobile development, machine learning, and project management. Additionally, it aligns perfectly with my career goals in software engineering and AI innovation.</w:t>
+      </w:r>
+    </w:p>
+    <w:p>
+      <w:pPr>
+        <w:rPr>
+          <w:lang w:val="en-US"/>
+        </w:rPr>
+      </w:pPr>
+      <w:r>
+        <w:rPr>
+          <w:lang w:val="en-US"/>
+        </w:rPr>
+        <w:t>11. Reflexión Personal (English only)</w:t>
+      </w:r>
+    </w:p>
+    <w:p>
+      <w:pPr>
+        <w:rPr>
+          <w:lang w:val="en-US"/>
+        </w:rPr>
+      </w:pPr>
+      <w:r>
+        <w:rPr>
+          <w:lang w:val="en-US"/>
+        </w:rPr>
+        <w:t>This project represents a significant challenge but also a great opportunity to grow professionally. Developing SignBridge will require dedication, self-learning, and constant improvement. I expect to face obstacles related to data processing and model optimization, but overcoming them will prepare me for real-world software development scenarios.</w:t>
+      </w:r>
+    </w:p>
     <w:p>
       <w:pPr>
         <w:rPr>
@@ -9334,7 +10505,7 @@
 </file>
 
 <file path=word/endnotes.xml><?xml version="1.0" encoding="utf-8"?>
-<w:endnotes xmlns:wpc="http://schemas.microsoft.com/office/word/2010/wordprocessingCanvas" xmlns:cx="http://schemas.microsoft.com/office/drawing/2014/chartex" xmlns:cx1="http://schemas.microsoft.com/office/drawing/2015/9/8/chartex" xmlns:cx2="http://schemas.microsoft.com/office/drawing/2015/10/21/chartex" xmlns:cx3="http://schemas.microsoft.com/office/drawing/2016/5/9/chartex" xmlns:cx4="http://schemas.microsoft.com/office/drawing/2016/5/10/chartex" xmlns:cx5="http://schemas.microsoft.com/office/drawing/2016/5/11/chartex" xmlns:cx6="http://schemas.microsoft.com/office/drawing/2016/5/12/chartex" xmlns:cx7="http://schemas.microsoft.com/office/drawing/2016/5/13/chartex" xmlns:cx8="http://schemas.microsoft.com/office/drawing/2016/5/14/chartex" xmlns:mc="http://schemas.openxmlformats.org/markup-compatibility/2006" xmlns:aink="http://schemas.microsoft.com/office/drawing/2016/ink" xmlns:am3d="http://schemas.microsoft.com/office/drawing/2017/model3d" xmlns:o="urn:schemas-microsoft-com:office:office" xmlns:oel="http://schemas.microsoft.com/office/2019/extlst" xmlns:r="http://schemas.openxmlformats.org/officeDocument/2006/relationships" xmlns:m="http://schemas.openxmlformats.org/officeDocument/2006/math" xmlns:v="urn:schemas-microsoft-com:vml" xmlns:wp14="http://schemas.microsoft.com/office/word/2010/wordprocessingDrawing" xmlns:wp="http://schemas.openxmlformats.org/drawingml/2006/wordprocessingDrawing" xmlns:w10="urn:schemas-microsoft-com:office:word" xmlns:w="http://schemas.openxmlformats.org/wordprocessingml/2006/main" xmlns:w14="http://schemas.microsoft.com/office/word/2010/wordml" xmlns:w15="http://schemas.microsoft.com/office/word/2012/wordml" xmlns:w16cex="http://schemas.microsoft.com/office/word/2018/wordml/cex" xmlns:w16cid="http://schemas.microsoft.com/office/word/2016/wordml/cid" xmlns:w16="http://schemas.microsoft.com/office/word/2018/wordml" xmlns:w16sdtdh="http://schemas.microsoft.com/office/word/2020/wordml/sdtdatahash" xmlns:w16se="http://schemas.microsoft.com/office/word/2015/wordml/symex" xmlns:wpg="http://schemas.microsoft.com/office/word/2010/wordprocessingGroup" xmlns:wpi="http://schemas.microsoft.com/office/word/2010/wordprocessingInk" xmlns:wne="http://schemas.microsoft.com/office/word/2006/wordml" xmlns:wps="http://schemas.microsoft.com/office/word/2010/wordprocessingShape" mc:Ignorable="w14 w15 w16se w16cid w16 w16cex w16sdtdh wp14">
+<w:endnotes xmlns:wpc="http://schemas.microsoft.com/office/word/2010/wordprocessingCanvas" xmlns:cx="http://schemas.microsoft.com/office/drawing/2014/chartex" xmlns:cx1="http://schemas.microsoft.com/office/drawing/2015/9/8/chartex" xmlns:cx2="http://schemas.microsoft.com/office/drawing/2015/10/21/chartex" xmlns:cx3="http://schemas.microsoft.com/office/drawing/2016/5/9/chartex" xmlns:cx4="http://schemas.microsoft.com/office/drawing/2016/5/10/chartex" xmlns:cx5="http://schemas.microsoft.com/office/drawing/2016/5/11/chartex" xmlns:cx6="http://schemas.microsoft.com/office/drawing/2016/5/12/chartex" xmlns:cx7="http://schemas.microsoft.com/office/drawing/2016/5/13/chartex" xmlns:cx8="http://schemas.microsoft.com/office/drawing/2016/5/14/chartex" xmlns:mc="http://schemas.openxmlformats.org/markup-compatibility/2006" xmlns:aink="http://schemas.microsoft.com/office/drawing/2016/ink" xmlns:am3d="http://schemas.microsoft.com/office/drawing/2017/model3d" xmlns:o="urn:schemas-microsoft-com:office:office" xmlns:oel="http://schemas.microsoft.com/office/2019/extlst" xmlns:r="http://schemas.openxmlformats.org/officeDocument/2006/relationships" xmlns:m="http://schemas.openxmlformats.org/officeDocument/2006/math" xmlns:v="urn:schemas-microsoft-com:vml" xmlns:wp14="http://schemas.microsoft.com/office/word/2010/wordprocessingDrawing" xmlns:wp="http://schemas.openxmlformats.org/drawingml/2006/wordprocessingDrawing" xmlns:w10="urn:schemas-microsoft-com:office:word" xmlns:w="http://schemas.openxmlformats.org/wordprocessingml/2006/main" xmlns:w14="http://schemas.microsoft.com/office/word/2010/wordml" xmlns:w15="http://schemas.microsoft.com/office/word/2012/wordml" xmlns:w16cex="http://schemas.microsoft.com/office/word/2018/wordml/cex" xmlns:w16cid="http://schemas.microsoft.com/office/word/2016/wordml/cid" xmlns:w16="http://schemas.microsoft.com/office/word/2018/wordml" xmlns:w16du="http://schemas.microsoft.com/office/word/2023/wordml/word16du" xmlns:w16sdtdh="http://schemas.microsoft.com/office/word/2020/wordml/sdtdatahash" xmlns:w16sdtfl="http://schemas.microsoft.com/office/word/2024/wordml/sdtformatlock" xmlns:w16se="http://schemas.microsoft.com/office/word/2015/wordml/symex" xmlns:wpg="http://schemas.microsoft.com/office/word/2010/wordprocessingGroup" xmlns:wpi="http://schemas.microsoft.com/office/word/2010/wordprocessingInk" xmlns:wne="http://schemas.microsoft.com/office/word/2006/wordml" xmlns:wps="http://schemas.microsoft.com/office/word/2010/wordprocessingShape" mc:Ignorable="w14 w15 w16se w16cid w16 w16cex w16sdtdh w16sdtfl w16du wp14">
   <w:endnote w:type="separator" w:id="-1">
     <w:p>
       <w:r>
@@ -9353,7 +10524,7 @@
 </file>
 
 <file path=word/footer1.xml><?xml version="1.0" encoding="utf-8"?>
-<w:ftr xmlns:wpc="http://schemas.microsoft.com/office/word/2010/wordprocessingCanvas" xmlns:cx="http://schemas.microsoft.com/office/drawing/2014/chartex" xmlns:cx1="http://schemas.microsoft.com/office/drawing/2015/9/8/chartex" xmlns:cx2="http://schemas.microsoft.com/office/drawing/2015/10/21/chartex" xmlns:cx3="http://schemas.microsoft.com/office/drawing/2016/5/9/chartex" xmlns:cx4="http://schemas.microsoft.com/office/drawing/2016/5/10/chartex" xmlns:cx5="http://schemas.microsoft.com/office/drawing/2016/5/11/chartex" xmlns:cx6="http://schemas.microsoft.com/office/drawing/2016/5/12/chartex" xmlns:cx7="http://schemas.microsoft.com/office/drawing/2016/5/13/chartex" xmlns:cx8="http://schemas.microsoft.com/office/drawing/2016/5/14/chartex" xmlns:mc="http://schemas.openxmlformats.org/markup-compatibility/2006" xmlns:aink="http://schemas.microsoft.com/office/drawing/2016/ink" xmlns:am3d="http://schemas.microsoft.com/office/drawing/2017/model3d" xmlns:o="urn:schemas-microsoft-com:office:office" xmlns:oel="http://schemas.microsoft.com/office/2019/extlst" xmlns:r="http://schemas.openxmlformats.org/officeDocument/2006/relationships" xmlns:m="http://schemas.openxmlformats.org/officeDocument/2006/math" xmlns:v="urn:schemas-microsoft-com:vml" xmlns:wp14="http://schemas.microsoft.com/office/word/2010/wordprocessingDrawing" xmlns:wp="http://schemas.openxmlformats.org/drawingml/2006/wordprocessingDrawing" xmlns:w10="urn:schemas-microsoft-com:office:word" xmlns:w="http://schemas.openxmlformats.org/wordprocessingml/2006/main" xmlns:w14="http://schemas.microsoft.com/office/word/2010/wordml" xmlns:w15="http://schemas.microsoft.com/office/word/2012/wordml" xmlns:w16cex="http://schemas.microsoft.com/office/word/2018/wordml/cex" xmlns:w16cid="http://schemas.microsoft.com/office/word/2016/wordml/cid" xmlns:w16="http://schemas.microsoft.com/office/word/2018/wordml" xmlns:w16sdtdh="http://schemas.microsoft.com/office/word/2020/wordml/sdtdatahash" xmlns:w16se="http://schemas.microsoft.com/office/word/2015/wordml/symex" xmlns:wpg="http://schemas.microsoft.com/office/word/2010/wordprocessingGroup" xmlns:wpi="http://schemas.microsoft.com/office/word/2010/wordprocessingInk" xmlns:wne="http://schemas.microsoft.com/office/word/2006/wordml" xmlns:wps="http://schemas.microsoft.com/office/word/2010/wordprocessingShape" mc:Ignorable="w14 w15 w16se w16cid w16 w16cex w16sdtdh wp14">
+<w:ftr xmlns:wpc="http://schemas.microsoft.com/office/word/2010/wordprocessingCanvas" xmlns:cx="http://schemas.microsoft.com/office/drawing/2014/chartex" xmlns:cx1="http://schemas.microsoft.com/office/drawing/2015/9/8/chartex" xmlns:cx2="http://schemas.microsoft.com/office/drawing/2015/10/21/chartex" xmlns:cx3="http://schemas.microsoft.com/office/drawing/2016/5/9/chartex" xmlns:cx4="http://schemas.microsoft.com/office/drawing/2016/5/10/chartex" xmlns:cx5="http://schemas.microsoft.com/office/drawing/2016/5/11/chartex" xmlns:cx6="http://schemas.microsoft.com/office/drawing/2016/5/12/chartex" xmlns:cx7="http://schemas.microsoft.com/office/drawing/2016/5/13/chartex" xmlns:cx8="http://schemas.microsoft.com/office/drawing/2016/5/14/chartex" xmlns:mc="http://schemas.openxmlformats.org/markup-compatibility/2006" xmlns:aink="http://schemas.microsoft.com/office/drawing/2016/ink" xmlns:am3d="http://schemas.microsoft.com/office/drawing/2017/model3d" xmlns:o="urn:schemas-microsoft-com:office:office" xmlns:oel="http://schemas.microsoft.com/office/2019/extlst" xmlns:r="http://schemas.openxmlformats.org/officeDocument/2006/relationships" xmlns:m="http://schemas.openxmlformats.org/officeDocument/2006/math" xmlns:v="urn:schemas-microsoft-com:vml" xmlns:wp14="http://schemas.microsoft.com/office/word/2010/wordprocessingDrawing" xmlns:wp="http://schemas.openxmlformats.org/drawingml/2006/wordprocessingDrawing" xmlns:w10="urn:schemas-microsoft-com:office:word" xmlns:w="http://schemas.openxmlformats.org/wordprocessingml/2006/main" xmlns:w14="http://schemas.microsoft.com/office/word/2010/wordml" xmlns:w15="http://schemas.microsoft.com/office/word/2012/wordml" xmlns:w16cex="http://schemas.microsoft.com/office/word/2018/wordml/cex" xmlns:w16cid="http://schemas.microsoft.com/office/word/2016/wordml/cid" xmlns:w16="http://schemas.microsoft.com/office/word/2018/wordml" xmlns:w16du="http://schemas.microsoft.com/office/word/2023/wordml/word16du" xmlns:w16sdtdh="http://schemas.microsoft.com/office/word/2020/wordml/sdtdatahash" xmlns:w16sdtfl="http://schemas.microsoft.com/office/word/2024/wordml/sdtformatlock" xmlns:w16se="http://schemas.microsoft.com/office/word/2015/wordml/symex" xmlns:wpg="http://schemas.microsoft.com/office/word/2010/wordprocessingGroup" xmlns:wpi="http://schemas.microsoft.com/office/word/2010/wordprocessingInk" xmlns:wne="http://schemas.microsoft.com/office/word/2006/wordml" xmlns:wps="http://schemas.microsoft.com/office/word/2010/wordprocessingShape" mc:Ignorable="w14 w15 w16se w16cid w16 w16cex w16sdtdh w16sdtfl w16du wp14">
   <w:p>
     <w:pPr>
       <w:pStyle w:val="Piedepgina"/>
@@ -9548,15 +10719,15 @@
             </wp:anchor>
           </w:drawing>
         </mc:Choice>
-        <mc:Fallback xmlns:a="http://schemas.openxmlformats.org/drawingml/2006/main">
+        <mc:Fallback>
           <w:pict>
-            <v:group id="Grupo 37" style="position:absolute;left:0;text-align:left;margin-left:416.8pt;margin-top:0;width:468pt;height:25.2pt;z-index:251662336;mso-width-percent:1000;mso-top-percent:200;mso-wrap-distance-left:0;mso-wrap-distance-right:0;mso-position-horizontal:right;mso-position-horizontal-relative:margin;mso-position-vertical-relative:bottom-margin-area;mso-width-percent:1000;mso-top-percent:200;mso-width-relative:margin;mso-height-relative:margin" coordsize="59626,3238" o:spid="_x0000_s1026" w14:anchorId="0F25DB77" o:gfxdata="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">
-              <v:rect id="Rectángulo 38" style="position:absolute;left:190;width:59436;height:188;visibility:visible;mso-wrap-style:square;v-text-anchor:middle" o:spid="_x0000_s1027" fillcolor="black [3213]" stroked="f" strokeweight="1pt" o:gfxdata="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"/>
+            <v:group w14:anchorId="0F25DB77" id="Grupo 37" o:spid="_x0000_s1026" style="position:absolute;left:0;text-align:left;margin-left:416.8pt;margin-top:0;width:468pt;height:25.2pt;z-index:251662336;mso-width-percent:1000;mso-top-percent:200;mso-wrap-distance-left:0;mso-wrap-distance-right:0;mso-position-horizontal:right;mso-position-horizontal-relative:margin;mso-position-vertical-relative:bottom-margin-area;mso-width-percent:1000;mso-top-percent:200;mso-width-relative:margin;mso-height-relative:margin" coordsize="59626,3238" o:gfxdata="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">
+              <v:rect id="Rectángulo 38" o:spid="_x0000_s1027" style="position:absolute;left:190;width:59436;height:188;visibility:visible;mso-wrap-style:square;v-text-anchor:middle" o:gfxdata="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" fillcolor="black [3213]" stroked="f" strokeweight="1pt"/>
               <v:shapetype id="_x0000_t202" coordsize="21600,21600" o:spt="202" path="m,l,21600r21600,l21600,xe">
                 <v:stroke joinstyle="miter"/>
                 <v:path gradientshapeok="t" o:connecttype="rect"/>
               </v:shapetype>
-              <v:shape id="Cuadro de texto 39" style="position:absolute;top:666;width:59436;height:2572;visibility:visible;mso-wrap-style:square;v-text-anchor:bottom" o:spid="_x0000_s1028" filled="f" stroked="f" strokeweight=".5pt" type="#_x0000_t202" o:gfxdata="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">
+              <v:shape id="Cuadro de texto 39" o:spid="_x0000_s1028" type="#_x0000_t202" style="position:absolute;top:666;width:59436;height:2572;visibility:visible;mso-wrap-style:square;v-text-anchor:bottom" o:gfxdata="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" filled="f" stroked="f" strokeweight=".5pt">
                 <v:textbox inset=",,,0">
                   <w:txbxContent>
                     <w:sdt>
@@ -9577,7 +10748,6 @@
                           <w:calendar w:val="gregorian"/>
                         </w:date>
                       </w:sdtPr>
-                      <w:sdtEndPr/>
                       <w:sdtContent>
                         <w:p>
                           <w:pPr>
@@ -9760,9 +10930,9 @@
             </wp:anchor>
           </w:drawing>
         </mc:Choice>
-        <mc:Fallback xmlns:a="http://schemas.openxmlformats.org/drawingml/2006/main">
+        <mc:Fallback>
           <w:pict>
-            <v:rect id="Rectángulo 40" style="position:absolute;left:0;text-align:left;margin-left:0;margin-top:0;width:36pt;height:25.2pt;z-index:251661312;visibility:visible;mso-wrap-style:square;mso-width-percent:0;mso-height-percent:0;mso-top-percent:200;mso-wrap-distance-left:0;mso-wrap-distance-top:0;mso-wrap-distance-right:0;mso-wrap-distance-bottom:0;mso-position-horizontal:left;mso-position-horizontal-relative:right-margin-area;mso-position-vertical-relative:bottom-margin-area;mso-width-percent:0;mso-height-percent:0;mso-top-percent:200;mso-width-relative:margin;mso-height-relative:margin;v-text-anchor:bottom" o:spid="_x0000_s1029" fillcolor="black [3213]" stroked="f" strokeweight="3pt" w14:anchorId="3CF0A8BB" o:gfxdata="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">
+            <v:rect w14:anchorId="3CF0A8BB" id="Rectángulo 40" o:spid="_x0000_s1029" style="position:absolute;left:0;text-align:left;margin-left:0;margin-top:0;width:36pt;height:25.2pt;z-index:251661312;visibility:visible;mso-wrap-style:square;mso-width-percent:0;mso-height-percent:0;mso-top-percent:200;mso-wrap-distance-left:0;mso-wrap-distance-top:0;mso-wrap-distance-right:0;mso-wrap-distance-bottom:0;mso-position-horizontal:left;mso-position-horizontal-relative:right-margin-area;mso-position-vertical-relative:bottom-margin-area;mso-width-percent:0;mso-height-percent:0;mso-top-percent:200;mso-width-relative:margin;mso-height-relative:margin;v-text-anchor:bottom" o:gfxdata="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" fillcolor="black [3213]" stroked="f" strokeweight="3pt">
               <v:textbox>
                 <w:txbxContent>
                   <w:p>
@@ -9835,7 +11005,7 @@
 </file>
 
 <file path=word/footnotes.xml><?xml version="1.0" encoding="utf-8"?>
-<w:footnotes xmlns:wpc="http://schemas.microsoft.com/office/word/2010/wordprocessingCanvas" xmlns:cx="http://schemas.microsoft.com/office/drawing/2014/chartex" xmlns:cx1="http://schemas.microsoft.com/office/drawing/2015/9/8/chartex" xmlns:cx2="http://schemas.microsoft.com/office/drawing/2015/10/21/chartex" xmlns:cx3="http://schemas.microsoft.com/office/drawing/2016/5/9/chartex" xmlns:cx4="http://schemas.microsoft.com/office/drawing/2016/5/10/chartex" xmlns:cx5="http://schemas.microsoft.com/office/drawing/2016/5/11/chartex" xmlns:cx6="http://schemas.microsoft.com/office/drawing/2016/5/12/chartex" xmlns:cx7="http://schemas.microsoft.com/office/drawing/2016/5/13/chartex" xmlns:cx8="http://schemas.microsoft.com/office/drawing/2016/5/14/chartex" xmlns:mc="http://schemas.openxmlformats.org/markup-compatibility/2006" xmlns:aink="http://schemas.microsoft.com/office/drawing/2016/ink" xmlns:am3d="http://schemas.microsoft.com/office/drawing/2017/model3d" xmlns:o="urn:schemas-microsoft-com:office:office" xmlns:oel="http://schemas.microsoft.com/office/2019/extlst" xmlns:r="http://schemas.openxmlformats.org/officeDocument/2006/relationships" xmlns:m="http://schemas.openxmlformats.org/officeDocument/2006/math" xmlns:v="urn:schemas-microsoft-com:vml" xmlns:wp14="http://schemas.microsoft.com/office/word/2010/wordprocessingDrawing" xmlns:wp="http://schemas.openxmlformats.org/drawingml/2006/wordprocessingDrawing" xmlns:w10="urn:schemas-microsoft-com:office:word" xmlns:w="http://schemas.openxmlformats.org/wordprocessingml/2006/main" xmlns:w14="http://schemas.microsoft.com/office/word/2010/wordml" xmlns:w15="http://schemas.microsoft.com/office/word/2012/wordml" xmlns:w16cex="http://schemas.microsoft.com/office/word/2018/wordml/cex" xmlns:w16cid="http://schemas.microsoft.com/office/word/2016/wordml/cid" xmlns:w16="http://schemas.microsoft.com/office/word/2018/wordml" xmlns:w16sdtdh="http://schemas.microsoft.com/office/word/2020/wordml/sdtdatahash" xmlns:w16se="http://schemas.microsoft.com/office/word/2015/wordml/symex" xmlns:wpg="http://schemas.microsoft.com/office/word/2010/wordprocessingGroup" xmlns:wpi="http://schemas.microsoft.com/office/word/2010/wordprocessingInk" xmlns:wne="http://schemas.microsoft.com/office/word/2006/wordml" xmlns:wps="http://schemas.microsoft.com/office/word/2010/wordprocessingShape" mc:Ignorable="w14 w15 w16se w16cid w16 w16cex w16sdtdh wp14">
+<w:footnotes xmlns:wpc="http://schemas.microsoft.com/office/word/2010/wordprocessingCanvas" xmlns:cx="http://schemas.microsoft.com/office/drawing/2014/chartex" xmlns:cx1="http://schemas.microsoft.com/office/drawing/2015/9/8/chartex" xmlns:cx2="http://schemas.microsoft.com/office/drawing/2015/10/21/chartex" xmlns:cx3="http://schemas.microsoft.com/office/drawing/2016/5/9/chartex" xmlns:cx4="http://schemas.microsoft.com/office/drawing/2016/5/10/chartex" xmlns:cx5="http://schemas.microsoft.com/office/drawing/2016/5/11/chartex" xmlns:cx6="http://schemas.microsoft.com/office/drawing/2016/5/12/chartex" xmlns:cx7="http://schemas.microsoft.com/office/drawing/2016/5/13/chartex" xmlns:cx8="http://schemas.microsoft.com/office/drawing/2016/5/14/chartex" xmlns:mc="http://schemas.openxmlformats.org/markup-compatibility/2006" xmlns:aink="http://schemas.microsoft.com/office/drawing/2016/ink" xmlns:am3d="http://schemas.microsoft.com/office/drawing/2017/model3d" xmlns:o="urn:schemas-microsoft-com:office:office" xmlns:oel="http://schemas.microsoft.com/office/2019/extlst" xmlns:r="http://schemas.openxmlformats.org/officeDocument/2006/relationships" xmlns:m="http://schemas.openxmlformats.org/officeDocument/2006/math" xmlns:v="urn:schemas-microsoft-com:vml" xmlns:wp14="http://schemas.microsoft.com/office/word/2010/wordprocessingDrawing" xmlns:wp="http://schemas.openxmlformats.org/drawingml/2006/wordprocessingDrawing" xmlns:w10="urn:schemas-microsoft-com:office:word" xmlns:w="http://schemas.openxmlformats.org/wordprocessingml/2006/main" xmlns:w14="http://schemas.microsoft.com/office/word/2010/wordml" xmlns:w15="http://schemas.microsoft.com/office/word/2012/wordml" xmlns:w16cex="http://schemas.microsoft.com/office/word/2018/wordml/cex" xmlns:w16cid="http://schemas.microsoft.com/office/word/2016/wordml/cid" xmlns:w16="http://schemas.microsoft.com/office/word/2018/wordml" xmlns:w16du="http://schemas.microsoft.com/office/word/2023/wordml/word16du" xmlns:w16sdtdh="http://schemas.microsoft.com/office/word/2020/wordml/sdtdatahash" xmlns:w16sdtfl="http://schemas.microsoft.com/office/word/2024/wordml/sdtformatlock" xmlns:w16se="http://schemas.microsoft.com/office/word/2015/wordml/symex" xmlns:wpg="http://schemas.microsoft.com/office/word/2010/wordprocessingGroup" xmlns:wpi="http://schemas.microsoft.com/office/word/2010/wordprocessingInk" xmlns:wne="http://schemas.microsoft.com/office/word/2006/wordml" xmlns:wps="http://schemas.microsoft.com/office/word/2010/wordprocessingShape" mc:Ignorable="w14 w15 w16se w16cid w16 w16cex w16sdtdh w16sdtfl w16du wp14">
   <w:footnote w:type="separator" w:id="-1">
     <w:p>
       <w:r>
@@ -9854,7 +11024,7 @@
 </file>
 
 <file path=word/header1.xml><?xml version="1.0" encoding="utf-8"?>
-<w:hdr xmlns:wpc="http://schemas.microsoft.com/office/word/2010/wordprocessingCanvas" xmlns:cx="http://schemas.microsoft.com/office/drawing/2014/chartex" xmlns:cx1="http://schemas.microsoft.com/office/drawing/2015/9/8/chartex" xmlns:cx2="http://schemas.microsoft.com/office/drawing/2015/10/21/chartex" xmlns:cx3="http://schemas.microsoft.com/office/drawing/2016/5/9/chartex" xmlns:cx4="http://schemas.microsoft.com/office/drawing/2016/5/10/chartex" xmlns:cx5="http://schemas.microsoft.com/office/drawing/2016/5/11/chartex" xmlns:cx6="http://schemas.microsoft.com/office/drawing/2016/5/12/chartex" xmlns:cx7="http://schemas.microsoft.com/office/drawing/2016/5/13/chartex" xmlns:cx8="http://schemas.microsoft.com/office/drawing/2016/5/14/chartex" xmlns:mc="http://schemas.openxmlformats.org/markup-compatibility/2006" xmlns:aink="http://schemas.microsoft.com/office/drawing/2016/ink" xmlns:am3d="http://schemas.microsoft.com/office/drawing/2017/model3d" xmlns:o="urn:schemas-microsoft-com:office:office" xmlns:oel="http://schemas.microsoft.com/office/2019/extlst" xmlns:r="http://schemas.openxmlformats.org/officeDocument/2006/relationships" xmlns:m="http://schemas.openxmlformats.org/officeDocument/2006/math" xmlns:v="urn:schemas-microsoft-com:vml" xmlns:wp14="http://schemas.microsoft.com/office/word/2010/wordprocessingDrawing" xmlns:wp="http://schemas.openxmlformats.org/drawingml/2006/wordprocessingDrawing" xmlns:w10="urn:schemas-microsoft-com:office:word" xmlns:w="http://schemas.openxmlformats.org/wordprocessingml/2006/main" xmlns:w14="http://schemas.microsoft.com/office/word/2010/wordml" xmlns:w15="http://schemas.microsoft.com/office/word/2012/wordml" xmlns:w16cex="http://schemas.microsoft.com/office/word/2018/wordml/cex" xmlns:w16cid="http://schemas.microsoft.com/office/word/2016/wordml/cid" xmlns:w16="http://schemas.microsoft.com/office/word/2018/wordml" xmlns:w16sdtdh="http://schemas.microsoft.com/office/word/2020/wordml/sdtdatahash" xmlns:w16se="http://schemas.microsoft.com/office/word/2015/wordml/symex" xmlns:wpg="http://schemas.microsoft.com/office/word/2010/wordprocessingGroup" xmlns:wpi="http://schemas.microsoft.com/office/word/2010/wordprocessingInk" xmlns:wne="http://schemas.microsoft.com/office/word/2006/wordml" xmlns:wps="http://schemas.microsoft.com/office/word/2010/wordprocessingShape" mc:Ignorable="w14 w15 w16se w16cid w16 w16cex w16sdtdh wp14">
+<w:hdr xmlns:wpc="http://schemas.microsoft.com/office/word/2010/wordprocessingCanvas" xmlns:cx="http://schemas.microsoft.com/office/drawing/2014/chartex" xmlns:cx1="http://schemas.microsoft.com/office/drawing/2015/9/8/chartex" xmlns:cx2="http://schemas.microsoft.com/office/drawing/2015/10/21/chartex" xmlns:cx3="http://schemas.microsoft.com/office/drawing/2016/5/9/chartex" xmlns:cx4="http://schemas.microsoft.com/office/drawing/2016/5/10/chartex" xmlns:cx5="http://schemas.microsoft.com/office/drawing/2016/5/11/chartex" xmlns:cx6="http://schemas.microsoft.com/office/drawing/2016/5/12/chartex" xmlns:cx7="http://schemas.microsoft.com/office/drawing/2016/5/13/chartex" xmlns:cx8="http://schemas.microsoft.com/office/drawing/2016/5/14/chartex" xmlns:mc="http://schemas.openxmlformats.org/markup-compatibility/2006" xmlns:aink="http://schemas.microsoft.com/office/drawing/2016/ink" xmlns:am3d="http://schemas.microsoft.com/office/drawing/2017/model3d" xmlns:o="urn:schemas-microsoft-com:office:office" xmlns:oel="http://schemas.microsoft.com/office/2019/extlst" xmlns:r="http://schemas.openxmlformats.org/officeDocument/2006/relationships" xmlns:m="http://schemas.openxmlformats.org/officeDocument/2006/math" xmlns:v="urn:schemas-microsoft-com:vml" xmlns:wp14="http://schemas.microsoft.com/office/word/2010/wordprocessingDrawing" xmlns:wp="http://schemas.openxmlformats.org/drawingml/2006/wordprocessingDrawing" xmlns:w10="urn:schemas-microsoft-com:office:word" xmlns:w="http://schemas.openxmlformats.org/wordprocessingml/2006/main" xmlns:w14="http://schemas.microsoft.com/office/word/2010/wordml" xmlns:w15="http://schemas.microsoft.com/office/word/2012/wordml" xmlns:w16cex="http://schemas.microsoft.com/office/word/2018/wordml/cex" xmlns:w16cid="http://schemas.microsoft.com/office/word/2016/wordml/cid" xmlns:w16="http://schemas.microsoft.com/office/word/2018/wordml" xmlns:w16du="http://schemas.microsoft.com/office/word/2023/wordml/word16du" xmlns:w16sdtdh="http://schemas.microsoft.com/office/word/2020/wordml/sdtdatahash" xmlns:w16sdtfl="http://schemas.microsoft.com/office/word/2024/wordml/sdtformatlock" xmlns:w16se="http://schemas.microsoft.com/office/word/2015/wordml/symex" xmlns:wpg="http://schemas.microsoft.com/office/word/2010/wordprocessingGroup" xmlns:wpi="http://schemas.microsoft.com/office/word/2010/wordprocessingInk" xmlns:wne="http://schemas.microsoft.com/office/word/2006/wordml" xmlns:wps="http://schemas.microsoft.com/office/word/2010/wordprocessingShape" mc:Ignorable="w14 w15 w16se w16cid w16 w16cex w16sdtdh w16sdtfl w16du wp14">
   <w:p>
     <w:pPr>
       <w:pStyle w:val="Encabezado"/>
@@ -9952,7 +11122,7 @@
 </file>
 
 <file path=word/numbering.xml><?xml version="1.0" encoding="utf-8"?>
-<w:numbering xmlns:wpc="http://schemas.microsoft.com/office/word/2010/wordprocessingCanvas" xmlns:cx="http://schemas.microsoft.com/office/drawing/2014/chartex" xmlns:cx1="http://schemas.microsoft.com/office/drawing/2015/9/8/chartex" xmlns:cx2="http://schemas.microsoft.com/office/drawing/2015/10/21/chartex" xmlns:cx3="http://schemas.microsoft.com/office/drawing/2016/5/9/chartex" xmlns:cx4="http://schemas.microsoft.com/office/drawing/2016/5/10/chartex" xmlns:cx5="http://schemas.microsoft.com/office/drawing/2016/5/11/chartex" xmlns:cx6="http://schemas.microsoft.com/office/drawing/2016/5/12/chartex" xmlns:cx7="http://schemas.microsoft.com/office/drawing/2016/5/13/chartex" xmlns:cx8="http://schemas.microsoft.com/office/drawing/2016/5/14/chartex" xmlns:mc="http://schemas.openxmlformats.org/markup-compatibility/2006" xmlns:aink="http://schemas.microsoft.com/office/drawing/2016/ink" xmlns:am3d="http://schemas.microsoft.com/office/drawing/2017/model3d" xmlns:o="urn:schemas-microsoft-com:office:office" xmlns:oel="http://schemas.microsoft.com/office/2019/extlst" xmlns:r="http://schemas.openxmlformats.org/officeDocument/2006/relationships" xmlns:m="http://schemas.openxmlformats.org/officeDocument/2006/math" xmlns:v="urn:schemas-microsoft-com:vml" xmlns:wp14="http://schemas.microsoft.com/office/word/2010/wordprocessingDrawing" xmlns:wp="http://schemas.openxmlformats.org/drawingml/2006/wordprocessingDrawing" xmlns:w10="urn:schemas-microsoft-com:office:word" xmlns:w="http://schemas.openxmlformats.org/wordprocessingml/2006/main" xmlns:w14="http://schemas.microsoft.com/office/word/2010/wordml" xmlns:w15="http://schemas.microsoft.com/office/word/2012/wordml" xmlns:w16cex="http://schemas.microsoft.com/office/word/2018/wordml/cex" xmlns:w16cid="http://schemas.microsoft.com/office/word/2016/wordml/cid" xmlns:w16="http://schemas.microsoft.com/office/word/2018/wordml" xmlns:w16sdtdh="http://schemas.microsoft.com/office/word/2020/wordml/sdtdatahash" xmlns:w16se="http://schemas.microsoft.com/office/word/2015/wordml/symex" xmlns:wpg="http://schemas.microsoft.com/office/word/2010/wordprocessingGroup" xmlns:wpi="http://schemas.microsoft.com/office/word/2010/wordprocessingInk" xmlns:wne="http://schemas.microsoft.com/office/word/2006/wordml" xmlns:wps="http://schemas.microsoft.com/office/word/2010/wordprocessingShape" mc:Ignorable="w14 w15 w16se w16cid w16 w16cex w16sdtdh wp14">
+<w:numbering xmlns:wpc="http://schemas.microsoft.com/office/word/2010/wordprocessingCanvas" xmlns:cx="http://schemas.microsoft.com/office/drawing/2014/chartex" xmlns:cx1="http://schemas.microsoft.com/office/drawing/2015/9/8/chartex" xmlns:cx2="http://schemas.microsoft.com/office/drawing/2015/10/21/chartex" xmlns:cx3="http://schemas.microsoft.com/office/drawing/2016/5/9/chartex" xmlns:cx4="http://schemas.microsoft.com/office/drawing/2016/5/10/chartex" xmlns:cx5="http://schemas.microsoft.com/office/drawing/2016/5/11/chartex" xmlns:cx6="http://schemas.microsoft.com/office/drawing/2016/5/12/chartex" xmlns:cx7="http://schemas.microsoft.com/office/drawing/2016/5/13/chartex" xmlns:cx8="http://schemas.microsoft.com/office/drawing/2016/5/14/chartex" xmlns:mc="http://schemas.openxmlformats.org/markup-compatibility/2006" xmlns:aink="http://schemas.microsoft.com/office/drawing/2016/ink" xmlns:am3d="http://schemas.microsoft.com/office/drawing/2017/model3d" xmlns:o="urn:schemas-microsoft-com:office:office" xmlns:oel="http://schemas.microsoft.com/office/2019/extlst" xmlns:r="http://schemas.openxmlformats.org/officeDocument/2006/relationships" xmlns:m="http://schemas.openxmlformats.org/officeDocument/2006/math" xmlns:v="urn:schemas-microsoft-com:vml" xmlns:wp14="http://schemas.microsoft.com/office/word/2010/wordprocessingDrawing" xmlns:wp="http://schemas.openxmlformats.org/drawingml/2006/wordprocessingDrawing" xmlns:w10="urn:schemas-microsoft-com:office:word" xmlns:w="http://schemas.openxmlformats.org/wordprocessingml/2006/main" xmlns:w14="http://schemas.microsoft.com/office/word/2010/wordml" xmlns:w15="http://schemas.microsoft.com/office/word/2012/wordml" xmlns:w16cex="http://schemas.microsoft.com/office/word/2018/wordml/cex" xmlns:w16cid="http://schemas.microsoft.com/office/word/2016/wordml/cid" xmlns:w16="http://schemas.microsoft.com/office/word/2018/wordml" xmlns:w16du="http://schemas.microsoft.com/office/word/2023/wordml/word16du" xmlns:w16sdtdh="http://schemas.microsoft.com/office/word/2020/wordml/sdtdatahash" xmlns:w16sdtfl="http://schemas.microsoft.com/office/word/2024/wordml/sdtformatlock" xmlns:w16se="http://schemas.microsoft.com/office/word/2015/wordml/symex" xmlns:wpg="http://schemas.microsoft.com/office/word/2010/wordprocessingGroup" xmlns:wpi="http://schemas.microsoft.com/office/word/2010/wordprocessingInk" xmlns:wne="http://schemas.microsoft.com/office/word/2006/wordml" xmlns:wps="http://schemas.microsoft.com/office/word/2010/wordprocessingShape" mc:Ignorable="w14 w15 w16se w16cid w16 w16cex w16sdtdh w16sdtfl w16du wp14">
   <w:abstractNum w:abstractNumId="0" w15:restartNumberingAfterBreak="0">
     <w:nsid w:val="08183884"/>
     <w:multiLevelType w:val="hybridMultilevel"/>
@@ -13311,7 +14481,7 @@
 </file>
 
 <file path=word/styles.xml><?xml version="1.0" encoding="utf-8"?>
-<w:styles xmlns:mc="http://schemas.openxmlformats.org/markup-compatibility/2006" xmlns:r="http://schemas.openxmlformats.org/officeDocument/2006/relationships" xmlns:w="http://schemas.openxmlformats.org/wordprocessingml/2006/main" xmlns:w14="http://schemas.microsoft.com/office/word/2010/wordml" xmlns:w15="http://schemas.microsoft.com/office/word/2012/wordml" xmlns:w16cex="http://schemas.microsoft.com/office/word/2018/wordml/cex" xmlns:w16cid="http://schemas.microsoft.com/office/word/2016/wordml/cid" xmlns:w16="http://schemas.microsoft.com/office/word/2018/wordml" xmlns:w16sdtdh="http://schemas.microsoft.com/office/word/2020/wordml/sdtdatahash" xmlns:w16se="http://schemas.microsoft.com/office/word/2015/wordml/symex" mc:Ignorable="w14 w15 w16se w16cid w16 w16cex w16sdtdh">
+<w:styles xmlns:mc="http://schemas.openxmlformats.org/markup-compatibility/2006" xmlns:r="http://schemas.openxmlformats.org/officeDocument/2006/relationships" xmlns:w="http://schemas.openxmlformats.org/wordprocessingml/2006/main" xmlns:w14="http://schemas.microsoft.com/office/word/2010/wordml" xmlns:w15="http://schemas.microsoft.com/office/word/2012/wordml" xmlns:w16cex="http://schemas.microsoft.com/office/word/2018/wordml/cex" xmlns:w16cid="http://schemas.microsoft.com/office/word/2016/wordml/cid" xmlns:w16="http://schemas.microsoft.com/office/word/2018/wordml" xmlns:w16du="http://schemas.microsoft.com/office/word/2023/wordml/word16du" xmlns:w16sdtdh="http://schemas.microsoft.com/office/word/2020/wordml/sdtdatahash" xmlns:w16sdtfl="http://schemas.microsoft.com/office/word/2024/wordml/sdtformatlock" xmlns:w16se="http://schemas.microsoft.com/office/word/2015/wordml/symex" mc:Ignorable="w14 w15 w16se w16cid w16 w16cex w16sdtdh w16sdtfl w16du">
   <w:docDefaults>
     <w:rPrDefault>
       <w:rPr>
@@ -13433,6 +14603,7 @@
     <w:lsdException w:name="HTML Sample" w:semiHidden="1" w:unhideWhenUsed="1"/>
     <w:lsdException w:name="HTML Typewriter" w:semiHidden="1" w:unhideWhenUsed="1"/>
     <w:lsdException w:name="HTML Variable" w:semiHidden="1" w:unhideWhenUsed="1"/>
+    <w:lsdException w:name="Normal Table" w:semiHidden="1" w:unhideWhenUsed="1"/>
     <w:lsdException w:name="annotation subject" w:semiHidden="1" w:unhideWhenUsed="1"/>
     <w:lsdException w:name="No List" w:semiHidden="1" w:unhideWhenUsed="1"/>
     <w:lsdException w:name="Outline List 1" w:semiHidden="1" w:unhideWhenUsed="1"/>
@@ -13475,8 +14646,11 @@
     <w:lsdException w:name="Table Contemporary" w:semiHidden="1" w:unhideWhenUsed="1"/>
     <w:lsdException w:name="Table Elegant" w:semiHidden="1" w:unhideWhenUsed="1"/>
     <w:lsdException w:name="Table Professional" w:semiHidden="1" w:unhideWhenUsed="1"/>
+    <w:lsdException w:name="Table Subtle 1" w:semiHidden="1" w:unhideWhenUsed="1"/>
     <w:lsdException w:name="Table Subtle 2" w:semiHidden="1" w:unhideWhenUsed="1"/>
     <w:lsdException w:name="Table Web 1" w:semiHidden="1" w:unhideWhenUsed="1"/>
+    <w:lsdException w:name="Table Web 2" w:semiHidden="1" w:unhideWhenUsed="1"/>
+    <w:lsdException w:name="Table Web 3" w:semiHidden="1" w:unhideWhenUsed="1"/>
     <w:lsdException w:name="Balloon Text" w:semiHidden="1" w:unhideWhenUsed="1"/>
     <w:lsdException w:name="Table Grid" w:uiPriority="39"/>
     <w:lsdException w:name="Table Theme" w:semiHidden="1" w:unhideWhenUsed="1"/>
@@ -13717,7 +14891,6 @@
   <w:style w:type="character" w:default="1" w:styleId="Fuentedeprrafopredeter">
     <w:name w:val="Default Paragraph Font"/>
     <w:uiPriority w:val="1"/>
-    <w:semiHidden/>
     <w:unhideWhenUsed/>
   </w:style>
   <w:style w:type="table" w:default="1" w:styleId="Tablanormal">
@@ -14478,16 +15651,15 @@
 </file>
 
 <file path=customXml/item2.xml><?xml version="1.0" encoding="utf-8"?>
-<b:Sources xmlns:b="http://schemas.openxmlformats.org/officeDocument/2006/bibliography" xmlns="http://schemas.openxmlformats.org/officeDocument/2006/bibliography" SelectedStyle="\APASixthEditionOfficeOnline.xsl" StyleName="APA" Version="6"/>
+<?mso-contentType ?>
+<FormTemplates xmlns="http://schemas.microsoft.com/sharepoint/v3/contenttype/forms">
+  <Display>DocumentLibraryForm</Display>
+  <Edit>DocumentLibraryForm</Edit>
+  <New>DocumentLibraryForm</New>
+</FormTemplates>
 </file>
 
 <file path=customXml/item3.xml><?xml version="1.0" encoding="utf-8"?>
-<p:properties xmlns:p="http://schemas.microsoft.com/office/2006/metadata/properties" xmlns:xsi="http://www.w3.org/2001/XMLSchema-instance" xmlns:pc="http://schemas.microsoft.com/office/infopath/2007/PartnerControls">
-  <documentManagement/>
-</p:properties>
-</file>
-
-<file path=customXml/item4.xml><?xml version="1.0" encoding="utf-8"?>
 <ct:contentTypeSchema xmlns:ct="http://schemas.microsoft.com/office/2006/metadata/contentType" xmlns:ma="http://schemas.microsoft.com/office/2006/metadata/properties/metaAttributes" ct:_="" ma:_="" ma:contentTypeName="Documento" ma:contentTypeID="0x010100E96778489EE7714D8BD12CC105EB918B" ma:contentTypeVersion="2" ma:contentTypeDescription="Crear nuevo documento." ma:contentTypeScope="" ma:versionID="416c5c7ae9b5d54d83875cd3c65194e3">
   <xsd:schema xmlns:xsd="http://www.w3.org/2001/XMLSchema" xmlns:xs="http://www.w3.org/2001/XMLSchema" xmlns:p="http://schemas.microsoft.com/office/2006/metadata/properties" xmlns:ns2="126e8a1c-9ea9-435a-ac89-d06c80d62e30" targetNamespace="http://schemas.microsoft.com/office/2006/metadata/properties" ma:root="true" ma:fieldsID="70a237c842677bd850644f8595079f5e" ns2:_="">
     <xsd:import namespace="126e8a1c-9ea9-435a-ac89-d06c80d62e30"/>
@@ -14619,13 +15791,14 @@
 </ct:contentTypeSchema>
 </file>
 
+<file path=customXml/item4.xml><?xml version="1.0" encoding="utf-8"?>
+<p:properties xmlns:p="http://schemas.microsoft.com/office/2006/metadata/properties" xmlns:xsi="http://www.w3.org/2001/XMLSchema-instance" xmlns:pc="http://schemas.microsoft.com/office/infopath/2007/PartnerControls">
+  <documentManagement/>
+</p:properties>
+</file>
+
 <file path=customXml/item5.xml><?xml version="1.0" encoding="utf-8"?>
-<?mso-contentType ?>
-<FormTemplates xmlns="http://schemas.microsoft.com/sharepoint/v3/contenttype/forms">
-  <Display>DocumentLibraryForm</Display>
-  <Edit>DocumentLibraryForm</Edit>
-  <New>DocumentLibraryForm</New>
-</FormTemplates>
+<b:Sources xmlns:b="http://schemas.openxmlformats.org/officeDocument/2006/bibliography" xmlns="http://schemas.openxmlformats.org/officeDocument/2006/bibliography" SelectedStyle="\APASixthEditionOfficeOnline.xsl" StyleName="APA" Version="6"/>
 </file>
 
 <file path=customXml/itemProps1.xml><?xml version="1.0" encoding="utf-8"?>
@@ -14637,23 +15810,14 @@
 </file>
 
 <file path=customXml/itemProps2.xml><?xml version="1.0" encoding="utf-8"?>
-<ds:datastoreItem xmlns:ds="http://schemas.openxmlformats.org/officeDocument/2006/customXml" ds:itemID="{028C5B15-B524-4B7C-9DF0-F573AFD0F54E}">
+<ds:datastoreItem xmlns:ds="http://schemas.openxmlformats.org/officeDocument/2006/customXml" ds:itemID="{4EF1E242-F579-4982-B8CC-2FBF33737424}">
   <ds:schemaRefs>
-    <ds:schemaRef ds:uri="http://schemas.openxmlformats.org/officeDocument/2006/bibliography"/>
+    <ds:schemaRef ds:uri="http://schemas.microsoft.com/sharepoint/v3/contenttype/forms"/>
   </ds:schemaRefs>
 </ds:datastoreItem>
 </file>
 
 <file path=customXml/itemProps3.xml><?xml version="1.0" encoding="utf-8"?>
-<ds:datastoreItem xmlns:ds="http://schemas.openxmlformats.org/officeDocument/2006/customXml" ds:itemID="{5B7B5873-BEF7-4EF9-B783-7B50266FE496}">
-  <ds:schemaRefs>
-    <ds:schemaRef ds:uri="http://schemas.microsoft.com/office/2006/metadata/properties"/>
-    <ds:schemaRef ds:uri="http://schemas.microsoft.com/office/infopath/2007/PartnerControls"/>
-  </ds:schemaRefs>
-</ds:datastoreItem>
-</file>
-
-<file path=customXml/itemProps4.xml><?xml version="1.0" encoding="utf-8"?>
 <ds:datastoreItem xmlns:ds="http://schemas.openxmlformats.org/officeDocument/2006/customXml" ds:itemID="{14D1F39E-8B56-417C-B337-6A9061C37D5D}">
   <ds:schemaRefs>
     <ds:schemaRef ds:uri="http://schemas.microsoft.com/office/2006/metadata/contentType"/>
@@ -14671,10 +15835,19 @@
 </ds:datastoreItem>
 </file>
 
+<file path=customXml/itemProps4.xml><?xml version="1.0" encoding="utf-8"?>
+<ds:datastoreItem xmlns:ds="http://schemas.openxmlformats.org/officeDocument/2006/customXml" ds:itemID="{5B7B5873-BEF7-4EF9-B783-7B50266FE496}">
+  <ds:schemaRefs>
+    <ds:schemaRef ds:uri="http://schemas.microsoft.com/office/2006/metadata/properties"/>
+    <ds:schemaRef ds:uri="http://schemas.microsoft.com/office/infopath/2007/PartnerControls"/>
+  </ds:schemaRefs>
+</ds:datastoreItem>
+</file>
+
 <file path=customXml/itemProps5.xml><?xml version="1.0" encoding="utf-8"?>
-<ds:datastoreItem xmlns:ds="http://schemas.openxmlformats.org/officeDocument/2006/customXml" ds:itemID="{4EF1E242-F579-4982-B8CC-2FBF33737424}">
+<ds:datastoreItem xmlns:ds="http://schemas.openxmlformats.org/officeDocument/2006/customXml" ds:itemID="{028C5B15-B524-4B7C-9DF0-F573AFD0F54E}">
   <ds:schemaRefs>
-    <ds:schemaRef ds:uri="http://schemas.microsoft.com/sharepoint/v3/contenttype/forms"/>
+    <ds:schemaRef ds:uri="http://schemas.openxmlformats.org/officeDocument/2006/bibliography"/>
   </ds:schemaRefs>
 </ds:datastoreItem>
 </file>
</xml_diff>